<commit_message>
updated tools and docs
</commit_message>
<xml_diff>
--- a/Budgeting-and-Financial-Planning-Tools-Documentation.docx
+++ b/Budgeting-and-Financial-Planning-Tools-Documentation.docx
@@ -1,6 +1,6 @@
 
 <file path=word/document.xml><?xml version="1.0" encoding="utf-8"?>
-<w:document xmlns:wpc="http://schemas.microsoft.com/office/word/2010/wordprocessingCanvas" xmlns:mc="http://schemas.openxmlformats.org/markup-compatibility/2006" xmlns:o="urn:schemas-microsoft-com:office:office" xmlns:r="http://schemas.openxmlformats.org/officeDocument/2006/relationships" xmlns:m="http://schemas.openxmlformats.org/officeDocument/2006/math" xmlns:v="urn:schemas-microsoft-com:vml" xmlns:wp14="http://schemas.microsoft.com/office/word/2010/wordprocessingDrawing" xmlns:wp="http://schemas.openxmlformats.org/drawingml/2006/wordprocessingDrawing" xmlns:w10="urn:schemas-microsoft-com:office:word" xmlns:w="http://schemas.openxmlformats.org/wordprocessingml/2006/main" xmlns:w14="http://schemas.microsoft.com/office/word/2010/wordml" xmlns:wpg="http://schemas.microsoft.com/office/word/2010/wordprocessingGroup" xmlns:wpi="http://schemas.microsoft.com/office/word/2010/wordprocessingInk" xmlns:wne="http://schemas.microsoft.com/office/word/2006/wordml" xmlns:wps="http://schemas.microsoft.com/office/word/2010/wordprocessingShape" mc:Ignorable="w14 wp14">
+<w:document xmlns:wpc="http://schemas.microsoft.com/office/word/2010/wordprocessingCanvas" xmlns:mc="http://schemas.openxmlformats.org/markup-compatibility/2006" xmlns:o="urn:schemas-microsoft-com:office:office" xmlns:r="http://schemas.openxmlformats.org/officeDocument/2006/relationships" xmlns:m="http://schemas.openxmlformats.org/officeDocument/2006/math" xmlns:v="urn:schemas-microsoft-com:vml" xmlns:wp14="http://schemas.microsoft.com/office/word/2010/wordprocessingDrawing" xmlns:wp="http://schemas.openxmlformats.org/drawingml/2006/wordprocessingDrawing" xmlns:w10="urn:schemas-microsoft-com:office:word" xmlns:w="http://schemas.openxmlformats.org/wordprocessingml/2006/main" xmlns:w14="http://schemas.microsoft.com/office/word/2010/wordml" xmlns:w15="http://schemas.microsoft.com/office/word/2012/wordml" xmlns:wpg="http://schemas.microsoft.com/office/word/2010/wordprocessingGroup" xmlns:wpi="http://schemas.microsoft.com/office/word/2010/wordprocessingInk" xmlns:wne="http://schemas.microsoft.com/office/word/2006/wordml" xmlns:wps="http://schemas.microsoft.com/office/word/2010/wordprocessingShape" mc:Ignorable="w14 w15 wp14">
   <w:body>
     <w:p>
       <w:pPr>
@@ -117,6 +117,18 @@
         <w:t>Comments</w:t>
       </w:r>
     </w:p>
+    <w:p>
+      <w:pPr>
+        <w:pStyle w:val="ListParagraph"/>
+        <w:numPr>
+          <w:ilvl w:val="0"/>
+          <w:numId w:val="1"/>
+        </w:numPr>
+      </w:pPr>
+      <w:r>
+        <w:t>Rev 2/28/16</w:t>
+      </w:r>
+    </w:p>
     <w:p/>
     <w:p>
       <w:r>
@@ -249,7 +261,15 @@
     </w:p>
     <w:p>
       <w:r>
-        <w:t>The key idea of the flow budget is that cash flow should be positive. The purpose of the flow budget is to ensure a stable, positive cash flow, but it is not to maximize cashflow.</w:t>
+        <w:t xml:space="preserve">The key idea of the flow budget is that cash flow should be positive. The purpose of the flow budget is to ensure a stable, positive cash flow, but it is not to maximize </w:t>
+      </w:r>
+      <w:proofErr w:type="spellStart"/>
+      <w:r>
+        <w:t>cashflow</w:t>
+      </w:r>
+      <w:proofErr w:type="spellEnd"/>
+      <w:r>
+        <w:t>.</w:t>
       </w:r>
     </w:p>
     <w:p>
@@ -471,6 +491,512 @@
       <w:r>
         <w:t xml:space="preserve"> once each quarter.</w:t>
       </w:r>
+    </w:p>
+    <w:p/>
+    <w:p>
+      <w:r>
+        <w:lastRenderedPageBreak/>
+        <w:t>8 – Revisions</w:t>
+      </w:r>
+    </w:p>
+    <w:p>
+      <w:pPr>
+        <w:pStyle w:val="ListParagraph"/>
+        <w:numPr>
+          <w:ilvl w:val="0"/>
+          <w:numId w:val="2"/>
+        </w:numPr>
+      </w:pPr>
+      <w:r>
+        <w:t>Set the budget and check-up on the budget</w:t>
+      </w:r>
+    </w:p>
+    <w:p>
+      <w:pPr>
+        <w:pStyle w:val="ListParagraph"/>
+        <w:numPr>
+          <w:ilvl w:val="1"/>
+          <w:numId w:val="2"/>
+        </w:numPr>
+      </w:pPr>
+      <w:r>
+        <w:t>Set the budget once a month.</w:t>
+      </w:r>
+      <w:r>
+        <w:t xml:space="preserve"> It all starts with the monthly budget, which is our core tool.</w:t>
+      </w:r>
+    </w:p>
+    <w:p>
+      <w:pPr>
+        <w:pStyle w:val="ListParagraph"/>
+        <w:numPr>
+          <w:ilvl w:val="1"/>
+          <w:numId w:val="2"/>
+        </w:numPr>
+      </w:pPr>
+      <w:r>
+        <w:t>Check-up weekly.</w:t>
+      </w:r>
+    </w:p>
+    <w:p>
+      <w:pPr>
+        <w:pStyle w:val="ListParagraph"/>
+        <w:numPr>
+          <w:ilvl w:val="1"/>
+          <w:numId w:val="2"/>
+        </w:numPr>
+      </w:pPr>
+      <w:r>
+        <w:t xml:space="preserve">Redo the budget as needed. </w:t>
+      </w:r>
+      <w:r>
+        <w:t>Generally, f</w:t>
+      </w:r>
+      <w:r>
+        <w:t xml:space="preserve">ollow the “3 Strikes and You’re </w:t>
+      </w:r>
+      <w:proofErr w:type="gramStart"/>
+      <w:r>
+        <w:t>Out</w:t>
+      </w:r>
+      <w:proofErr w:type="gramEnd"/>
+      <w:r>
+        <w:t xml:space="preserve">” rule. See: </w:t>
+      </w:r>
+      <w:hyperlink r:id="rId5" w:history="1">
+        <w:r>
+          <w:rPr>
+            <w:rStyle w:val="Hyperlink"/>
+          </w:rPr>
+          <w:t>http://www.afterecon.com/economics-and-finance/when-to-re-do-your-budget/</w:t>
+        </w:r>
+      </w:hyperlink>
+    </w:p>
+    <w:p>
+      <w:pPr>
+        <w:pStyle w:val="ListParagraph"/>
+        <w:numPr>
+          <w:ilvl w:val="0"/>
+          <w:numId w:val="2"/>
+        </w:numPr>
+      </w:pPr>
+      <w:r>
+        <w:t>When setting the monthly budget you should revisit all 7 or 8 plans, in this order:</w:t>
+      </w:r>
+    </w:p>
+    <w:p>
+      <w:pPr>
+        <w:pStyle w:val="ListParagraph"/>
+        <w:numPr>
+          <w:ilvl w:val="1"/>
+          <w:numId w:val="3"/>
+        </w:numPr>
+      </w:pPr>
+      <w:r>
+        <w:t>Monthly Budget</w:t>
+      </w:r>
+      <w:r>
+        <w:t xml:space="preserve"> (A cash flow budget)</w:t>
+      </w:r>
+    </w:p>
+    <w:p>
+      <w:pPr>
+        <w:pStyle w:val="ListParagraph"/>
+        <w:numPr>
+          <w:ilvl w:val="1"/>
+          <w:numId w:val="3"/>
+        </w:numPr>
+      </w:pPr>
+      <w:r>
+        <w:t>Weekly Budget</w:t>
+      </w:r>
+    </w:p>
+    <w:p>
+      <w:pPr>
+        <w:pStyle w:val="ListParagraph"/>
+        <w:numPr>
+          <w:ilvl w:val="1"/>
+          <w:numId w:val="3"/>
+        </w:numPr>
+      </w:pPr>
+      <w:r>
+        <w:t>Stock Budget (This is a Wealth Budget which is a</w:t>
+      </w:r>
+      <w:r>
+        <w:t xml:space="preserve"> stock, not a flow like others)</w:t>
+      </w:r>
+    </w:p>
+    <w:p>
+      <w:pPr>
+        <w:pStyle w:val="ListParagraph"/>
+        <w:numPr>
+          <w:ilvl w:val="1"/>
+          <w:numId w:val="3"/>
+        </w:numPr>
+      </w:pPr>
+      <w:r>
+        <w:t>Yearly Budget</w:t>
+      </w:r>
+    </w:p>
+    <w:p>
+      <w:pPr>
+        <w:pStyle w:val="ListParagraph"/>
+        <w:numPr>
+          <w:ilvl w:val="1"/>
+          <w:numId w:val="3"/>
+        </w:numPr>
+      </w:pPr>
+      <w:r>
+        <w:t>Savings Plan</w:t>
+      </w:r>
+    </w:p>
+    <w:p>
+      <w:pPr>
+        <w:pStyle w:val="ListParagraph"/>
+        <w:numPr>
+          <w:ilvl w:val="1"/>
+          <w:numId w:val="3"/>
+        </w:numPr>
+      </w:pPr>
+      <w:r>
+        <w:t>Events Plan</w:t>
+      </w:r>
+    </w:p>
+    <w:p>
+      <w:pPr>
+        <w:pStyle w:val="ListParagraph"/>
+        <w:numPr>
+          <w:ilvl w:val="1"/>
+          <w:numId w:val="3"/>
+        </w:numPr>
+      </w:pPr>
+      <w:r>
+        <w:t>Incentives Plan</w:t>
+      </w:r>
+    </w:p>
+    <w:p>
+      <w:pPr>
+        <w:pStyle w:val="ListParagraph"/>
+        <w:numPr>
+          <w:ilvl w:val="1"/>
+          <w:numId w:val="3"/>
+        </w:numPr>
+      </w:pPr>
+      <w:r>
+        <w:t>Lifestyle Adjustment Plan</w:t>
+      </w:r>
+    </w:p>
+    <w:p>
+      <w:pPr>
+        <w:pStyle w:val="ListParagraph"/>
+        <w:numPr>
+          <w:ilvl w:val="0"/>
+          <w:numId w:val="3"/>
+        </w:numPr>
+      </w:pPr>
+      <w:r>
+        <w:t>Incentives and Lifestyle planning are optional. Incentives planning is generally recommended, and lifestyle planning is only recommended as needed.</w:t>
+      </w:r>
+    </w:p>
+    <w:p>
+      <w:pPr>
+        <w:pStyle w:val="ListParagraph"/>
+        <w:numPr>
+          <w:ilvl w:val="0"/>
+          <w:numId w:val="3"/>
+        </w:numPr>
+      </w:pPr>
+      <w:r>
+        <w:t xml:space="preserve">It’s important to remember why we budget. The yearly, savings, </w:t>
+      </w:r>
+      <w:r>
+        <w:t xml:space="preserve">and </w:t>
+      </w:r>
+      <w:r>
+        <w:t>events, and incentives plans represent planning for various goals:</w:t>
+      </w:r>
+    </w:p>
+    <w:p>
+      <w:pPr>
+        <w:pStyle w:val="ListParagraph"/>
+        <w:numPr>
+          <w:ilvl w:val="1"/>
+          <w:numId w:val="4"/>
+        </w:numPr>
+      </w:pPr>
+      <w:r>
+        <w:t>Paying off debts is one key goal.</w:t>
+      </w:r>
+    </w:p>
+    <w:p>
+      <w:pPr>
+        <w:pStyle w:val="ListParagraph"/>
+        <w:numPr>
+          <w:ilvl w:val="2"/>
+          <w:numId w:val="4"/>
+        </w:numPr>
+      </w:pPr>
+      <w:r>
+        <w:t>The yearly budget gives us an ETA until debts are paid off, and then it helps us figure out positive wealth over time after those debts are paid.</w:t>
+      </w:r>
+    </w:p>
+    <w:p>
+      <w:pPr>
+        <w:pStyle w:val="ListParagraph"/>
+        <w:numPr>
+          <w:ilvl w:val="1"/>
+          <w:numId w:val="4"/>
+        </w:numPr>
+      </w:pPr>
+      <w:r>
+        <w:t>Financial comfort, independence, or retirement is the next goal.</w:t>
+      </w:r>
+    </w:p>
+    <w:p>
+      <w:pPr>
+        <w:pStyle w:val="ListParagraph"/>
+        <w:numPr>
+          <w:ilvl w:val="2"/>
+          <w:numId w:val="4"/>
+        </w:numPr>
+      </w:pPr>
+      <w:r>
+        <w:t xml:space="preserve">The savings budget helps us accelerate that ETA to pay off debts by identifying </w:t>
+      </w:r>
+      <w:r>
+        <w:t>opportunities for increased cash flow or positive interest. This budget also helps us translate wealth into an income estimate for retirement planning.</w:t>
+      </w:r>
+    </w:p>
+    <w:p>
+      <w:pPr>
+        <w:pStyle w:val="ListParagraph"/>
+        <w:numPr>
+          <w:ilvl w:val="1"/>
+          <w:numId w:val="4"/>
+        </w:numPr>
+      </w:pPr>
+      <w:r>
+        <w:t>After we are financially stable or comfortable, our final broad goal is to pursue our life’s purpose</w:t>
+      </w:r>
+      <w:r>
+        <w:t>(s)</w:t>
+      </w:r>
+      <w:r>
+        <w:t xml:space="preserve">. </w:t>
+      </w:r>
+      <w:r>
+        <w:t>Event planning can be used to support that pursuit, in any of its many forms.</w:t>
+      </w:r>
+    </w:p>
+    <w:p>
+      <w:pPr>
+        <w:pStyle w:val="ListParagraph"/>
+        <w:numPr>
+          <w:ilvl w:val="2"/>
+          <w:numId w:val="4"/>
+        </w:numPr>
+      </w:pPr>
+      <w:r>
+        <w:t>Everything which is not a regular part of your budget can be considered an event.</w:t>
+      </w:r>
+    </w:p>
+    <w:p>
+      <w:pPr>
+        <w:pStyle w:val="ListParagraph"/>
+        <w:numPr>
+          <w:ilvl w:val="2"/>
+          <w:numId w:val="4"/>
+        </w:numPr>
+      </w:pPr>
+      <w:r>
+        <w:t>Retirement can be treated as an event.</w:t>
+      </w:r>
+      <w:r>
+        <w:t xml:space="preserve"> Buying a house or a new car is an event.</w:t>
+      </w:r>
+    </w:p>
+    <w:p>
+      <w:pPr>
+        <w:pStyle w:val="ListParagraph"/>
+        <w:numPr>
+          <w:ilvl w:val="2"/>
+          <w:numId w:val="4"/>
+        </w:numPr>
+      </w:pPr>
+      <w:r>
+        <w:t>Giving to charity, starting a business, going on a mission, and adopting can all be considered events.</w:t>
+      </w:r>
+    </w:p>
+    <w:p>
+      <w:pPr>
+        <w:pStyle w:val="ListParagraph"/>
+        <w:numPr>
+          <w:ilvl w:val="2"/>
+          <w:numId w:val="4"/>
+        </w:numPr>
+      </w:pPr>
+      <w:r>
+        <w:t>Small, irregular cost or income wind</w:t>
+      </w:r>
+      <w:r>
+        <w:t>falls can be considered events.</w:t>
+      </w:r>
+    </w:p>
+    <w:p>
+      <w:pPr>
+        <w:pStyle w:val="ListParagraph"/>
+        <w:numPr>
+          <w:ilvl w:val="2"/>
+          <w:numId w:val="4"/>
+        </w:numPr>
+      </w:pPr>
+      <w:r>
+        <w:t>B</w:t>
+      </w:r>
+      <w:r>
+        <w:t xml:space="preserve">irthday spending, Christmas spending, bonus income, </w:t>
+      </w:r>
+      <w:r>
+        <w:t>going on vacation, or paying taxes are all examples of events.</w:t>
+      </w:r>
+    </w:p>
+    <w:p>
+      <w:pPr>
+        <w:pStyle w:val="ListParagraph"/>
+        <w:numPr>
+          <w:ilvl w:val="2"/>
+          <w:numId w:val="4"/>
+        </w:numPr>
+      </w:pPr>
+      <w:r>
+        <w:t>Giving to charity on a one-time basis is an event, but if it’s an ongoing sponsorship it should be moved into the budget.</w:t>
+      </w:r>
+    </w:p>
+    <w:p>
+      <w:pPr>
+        <w:pStyle w:val="ListParagraph"/>
+        <w:numPr>
+          <w:ilvl w:val="0"/>
+          <w:numId w:val="4"/>
+        </w:numPr>
+      </w:pPr>
+      <w:r>
+        <w:t>Broadly, there are two ways to improve your budget. Increase earnings or cut costs.</w:t>
+      </w:r>
+    </w:p>
+    <w:p>
+      <w:pPr>
+        <w:pStyle w:val="ListParagraph"/>
+        <w:numPr>
+          <w:ilvl w:val="1"/>
+          <w:numId w:val="4"/>
+        </w:numPr>
+      </w:pPr>
+      <w:r>
+        <w:lastRenderedPageBreak/>
+        <w:t>Increasing earnings can be done well by gaining new skills and furthering or transitioning your career.</w:t>
+      </w:r>
+    </w:p>
+    <w:p>
+      <w:pPr>
+        <w:pStyle w:val="ListParagraph"/>
+        <w:numPr>
+          <w:ilvl w:val="1"/>
+          <w:numId w:val="4"/>
+        </w:numPr>
+      </w:pPr>
+      <w:r>
+        <w:t>Maybe I need to create a career plan framework and fit that into the budget with expected pay increases and so on.</w:t>
+      </w:r>
+    </w:p>
+    <w:p>
+      <w:pPr>
+        <w:pStyle w:val="ListParagraph"/>
+        <w:numPr>
+          <w:ilvl w:val="1"/>
+          <w:numId w:val="4"/>
+        </w:numPr>
+      </w:pPr>
+      <w:r>
+        <w:t>Increasing revenue with myriad projects can be done for now under the savings budget, where some proje</w:t>
+      </w:r>
+      <w:r>
+        <w:t>ct is treated as an investment.</w:t>
+      </w:r>
+    </w:p>
+    <w:p>
+      <w:pPr>
+        <w:pStyle w:val="ListParagraph"/>
+        <w:numPr>
+          <w:ilvl w:val="1"/>
+          <w:numId w:val="4"/>
+        </w:numPr>
+      </w:pPr>
+      <w:r>
+        <w:t>For example, going back to school or creating a startup can be treated as an investment with some dollar cost, time cost, risk, and expected return on investment.</w:t>
+      </w:r>
+    </w:p>
+    <w:p>
+      <w:pPr>
+        <w:pStyle w:val="ListParagraph"/>
+        <w:numPr>
+          <w:ilvl w:val="0"/>
+          <w:numId w:val="4"/>
+        </w:numPr>
+      </w:pPr>
+      <w:r>
+        <w:t>Once we collect a sufficiently large sample of weekly or monthly data we can start to do some forecasting!</w:t>
+      </w:r>
+    </w:p>
+    <w:p>
+      <w:pPr>
+        <w:pStyle w:val="ListParagraph"/>
+        <w:numPr>
+          <w:ilvl w:val="0"/>
+          <w:numId w:val="4"/>
+        </w:numPr>
+      </w:pPr>
+      <w:r>
+        <w:t>Doing a budget and handling money well are not the same thing, although they do help each other. If you are already good with money you can start to benefit from learning this budget method in 3-5 months. If you are bad with money we can work on that too, but don’t be surprised if that behavioral change takes much longer. It can take you perhaps 3-5 years to get good with money and that wouldn’t be abnormal.</w:t>
+      </w:r>
+    </w:p>
+    <w:p>
+      <w:pPr>
+        <w:pStyle w:val="ListParagraph"/>
+        <w:numPr>
+          <w:ilvl w:val="0"/>
+          <w:numId w:val="4"/>
+        </w:numPr>
+      </w:pPr>
+      <w:r>
+        <w:t>If you are looking for a budget method which will fix your life in two months, this is not it. I expect you will probably mess up the budget for the first couple months and my working response to that issue is that it is fine and don’t sweat it.</w:t>
+      </w:r>
+    </w:p>
+    <w:p>
+      <w:pPr>
+        <w:pStyle w:val="ListParagraph"/>
+        <w:numPr>
+          <w:ilvl w:val="0"/>
+          <w:numId w:val="4"/>
+        </w:numPr>
+      </w:pPr>
+      <w:r>
+        <w:t>Having done the budget for a couple months, you can improve the budget each time. By the third month you should have a decent budget. From then on you can use my golden rule of budgeting: When in doubt, budget whatever you budgeted last month, unless you have a good reason to change the budget.</w:t>
+      </w:r>
+    </w:p>
+    <w:p>
+      <w:pPr>
+        <w:pStyle w:val="ListParagraph"/>
+        <w:numPr>
+          <w:ilvl w:val="0"/>
+          <w:numId w:val="4"/>
+        </w:numPr>
+      </w:pPr>
+      <w:r>
+        <w:t>Consistency is key in budgeting. Some things can be budgeted in different ways. For example, you could create a budget line for coffee and budget your morning coffee, or you could include it in your eating out budget, or include it as part of your spending money budget. Any of those is fine as long as you keep measuring it the same way from month to month. You can’t improve if you keep shifting it around and all of your numbers get crazy and incomparable like apples and oranges.</w:t>
+      </w:r>
+    </w:p>
+    <w:p>
       <w:bookmarkStart w:id="0" w:name="_GoBack"/>
       <w:bookmarkEnd w:id="0"/>
     </w:p>
@@ -485,8 +1011,347 @@
 </file>
 
 <file path=word/numbering.xml><?xml version="1.0" encoding="utf-8"?>
-<w:numbering xmlns:wpc="http://schemas.microsoft.com/office/word/2010/wordprocessingCanvas" xmlns:mc="http://schemas.openxmlformats.org/markup-compatibility/2006" xmlns:o="urn:schemas-microsoft-com:office:office" xmlns:r="http://schemas.openxmlformats.org/officeDocument/2006/relationships" xmlns:m="http://schemas.openxmlformats.org/officeDocument/2006/math" xmlns:v="urn:schemas-microsoft-com:vml" xmlns:wp14="http://schemas.microsoft.com/office/word/2010/wordprocessingDrawing" xmlns:wp="http://schemas.openxmlformats.org/drawingml/2006/wordprocessingDrawing" xmlns:w10="urn:schemas-microsoft-com:office:word" xmlns:w="http://schemas.openxmlformats.org/wordprocessingml/2006/main" xmlns:w14="http://schemas.microsoft.com/office/word/2010/wordml" xmlns:wpg="http://schemas.microsoft.com/office/word/2010/wordprocessingGroup" xmlns:wpi="http://schemas.microsoft.com/office/word/2010/wordprocessingInk" xmlns:wne="http://schemas.microsoft.com/office/word/2006/wordml" xmlns:wps="http://schemas.microsoft.com/office/word/2010/wordprocessingShape" mc:Ignorable="w14 wp14">
-  <w:abstractNum w:abstractNumId="0">
+<w:numbering xmlns:wpc="http://schemas.microsoft.com/office/word/2010/wordprocessingCanvas" xmlns:mc="http://schemas.openxmlformats.org/markup-compatibility/2006" xmlns:o="urn:schemas-microsoft-com:office:office" xmlns:r="http://schemas.openxmlformats.org/officeDocument/2006/relationships" xmlns:m="http://schemas.openxmlformats.org/officeDocument/2006/math" xmlns:v="urn:schemas-microsoft-com:vml" xmlns:wp14="http://schemas.microsoft.com/office/word/2010/wordprocessingDrawing" xmlns:wp="http://schemas.openxmlformats.org/drawingml/2006/wordprocessingDrawing" xmlns:w10="urn:schemas-microsoft-com:office:word" xmlns:w="http://schemas.openxmlformats.org/wordprocessingml/2006/main" xmlns:w14="http://schemas.microsoft.com/office/word/2010/wordml" xmlns:w15="http://schemas.microsoft.com/office/word/2012/wordml" xmlns:wpg="http://schemas.microsoft.com/office/word/2010/wordprocessingGroup" xmlns:wpi="http://schemas.microsoft.com/office/word/2010/wordprocessingInk" xmlns:wne="http://schemas.microsoft.com/office/word/2006/wordml" xmlns:wps="http://schemas.microsoft.com/office/word/2010/wordprocessingShape" mc:Ignorable="w14 w15 wp14">
+  <w:abstractNum w:abstractNumId="0" w15:restartNumberingAfterBreak="0">
+    <w:nsid w:val="05BE0AE7"/>
+    <w:multiLevelType w:val="hybridMultilevel"/>
+    <w:tmpl w:val="C7A0B8B2"/>
+    <w:lvl w:ilvl="0" w:tplc="04090001">
+      <w:start w:val="1"/>
+      <w:numFmt w:val="bullet"/>
+      <w:lvlText w:val=""/>
+      <w:lvlJc w:val="left"/>
+      <w:pPr>
+        <w:ind w:left="720" w:hanging="360"/>
+      </w:pPr>
+      <w:rPr>
+        <w:rFonts w:ascii="Symbol" w:hAnsi="Symbol" w:hint="default"/>
+      </w:rPr>
+    </w:lvl>
+    <w:lvl w:ilvl="1" w:tplc="0409000F">
+      <w:start w:val="1"/>
+      <w:numFmt w:val="decimal"/>
+      <w:lvlText w:val="%2."/>
+      <w:lvlJc w:val="left"/>
+      <w:pPr>
+        <w:ind w:left="1440" w:hanging="360"/>
+      </w:pPr>
+      <w:rPr>
+        <w:rFonts w:hint="default"/>
+      </w:rPr>
+    </w:lvl>
+    <w:lvl w:ilvl="2" w:tplc="04090005" w:tentative="1">
+      <w:start w:val="1"/>
+      <w:numFmt w:val="bullet"/>
+      <w:lvlText w:val=""/>
+      <w:lvlJc w:val="left"/>
+      <w:pPr>
+        <w:ind w:left="2160" w:hanging="360"/>
+      </w:pPr>
+      <w:rPr>
+        <w:rFonts w:ascii="Wingdings" w:hAnsi="Wingdings" w:hint="default"/>
+      </w:rPr>
+    </w:lvl>
+    <w:lvl w:ilvl="3" w:tplc="04090001" w:tentative="1">
+      <w:start w:val="1"/>
+      <w:numFmt w:val="bullet"/>
+      <w:lvlText w:val=""/>
+      <w:lvlJc w:val="left"/>
+      <w:pPr>
+        <w:ind w:left="2880" w:hanging="360"/>
+      </w:pPr>
+      <w:rPr>
+        <w:rFonts w:ascii="Symbol" w:hAnsi="Symbol" w:hint="default"/>
+      </w:rPr>
+    </w:lvl>
+    <w:lvl w:ilvl="4" w:tplc="04090003" w:tentative="1">
+      <w:start w:val="1"/>
+      <w:numFmt w:val="bullet"/>
+      <w:lvlText w:val="o"/>
+      <w:lvlJc w:val="left"/>
+      <w:pPr>
+        <w:ind w:left="3600" w:hanging="360"/>
+      </w:pPr>
+      <w:rPr>
+        <w:rFonts w:ascii="Courier New" w:hAnsi="Courier New" w:cs="Courier New" w:hint="default"/>
+      </w:rPr>
+    </w:lvl>
+    <w:lvl w:ilvl="5" w:tplc="04090005" w:tentative="1">
+      <w:start w:val="1"/>
+      <w:numFmt w:val="bullet"/>
+      <w:lvlText w:val=""/>
+      <w:lvlJc w:val="left"/>
+      <w:pPr>
+        <w:ind w:left="4320" w:hanging="360"/>
+      </w:pPr>
+      <w:rPr>
+        <w:rFonts w:ascii="Wingdings" w:hAnsi="Wingdings" w:hint="default"/>
+      </w:rPr>
+    </w:lvl>
+    <w:lvl w:ilvl="6" w:tplc="04090001" w:tentative="1">
+      <w:start w:val="1"/>
+      <w:numFmt w:val="bullet"/>
+      <w:lvlText w:val=""/>
+      <w:lvlJc w:val="left"/>
+      <w:pPr>
+        <w:ind w:left="5040" w:hanging="360"/>
+      </w:pPr>
+      <w:rPr>
+        <w:rFonts w:ascii="Symbol" w:hAnsi="Symbol" w:hint="default"/>
+      </w:rPr>
+    </w:lvl>
+    <w:lvl w:ilvl="7" w:tplc="04090003" w:tentative="1">
+      <w:start w:val="1"/>
+      <w:numFmt w:val="bullet"/>
+      <w:lvlText w:val="o"/>
+      <w:lvlJc w:val="left"/>
+      <w:pPr>
+        <w:ind w:left="5760" w:hanging="360"/>
+      </w:pPr>
+      <w:rPr>
+        <w:rFonts w:ascii="Courier New" w:hAnsi="Courier New" w:cs="Courier New" w:hint="default"/>
+      </w:rPr>
+    </w:lvl>
+    <w:lvl w:ilvl="8" w:tplc="04090005" w:tentative="1">
+      <w:start w:val="1"/>
+      <w:numFmt w:val="bullet"/>
+      <w:lvlText w:val=""/>
+      <w:lvlJc w:val="left"/>
+      <w:pPr>
+        <w:ind w:left="6480" w:hanging="360"/>
+      </w:pPr>
+      <w:rPr>
+        <w:rFonts w:ascii="Wingdings" w:hAnsi="Wingdings" w:hint="default"/>
+      </w:rPr>
+    </w:lvl>
+  </w:abstractNum>
+  <w:abstractNum w:abstractNumId="1" w15:restartNumberingAfterBreak="0">
+    <w:nsid w:val="247711AC"/>
+    <w:multiLevelType w:val="hybridMultilevel"/>
+    <w:tmpl w:val="429A5DD0"/>
+    <w:lvl w:ilvl="0" w:tplc="04090001">
+      <w:start w:val="1"/>
+      <w:numFmt w:val="bullet"/>
+      <w:lvlText w:val=""/>
+      <w:lvlJc w:val="left"/>
+      <w:pPr>
+        <w:ind w:left="720" w:hanging="360"/>
+      </w:pPr>
+      <w:rPr>
+        <w:rFonts w:ascii="Symbol" w:hAnsi="Symbol" w:hint="default"/>
+      </w:rPr>
+    </w:lvl>
+    <w:lvl w:ilvl="1" w:tplc="04090001">
+      <w:start w:val="1"/>
+      <w:numFmt w:val="bullet"/>
+      <w:lvlText w:val=""/>
+      <w:lvlJc w:val="left"/>
+      <w:pPr>
+        <w:ind w:left="1440" w:hanging="360"/>
+      </w:pPr>
+      <w:rPr>
+        <w:rFonts w:ascii="Symbol" w:hAnsi="Symbol" w:hint="default"/>
+      </w:rPr>
+    </w:lvl>
+    <w:lvl w:ilvl="2" w:tplc="04090005" w:tentative="1">
+      <w:start w:val="1"/>
+      <w:numFmt w:val="bullet"/>
+      <w:lvlText w:val=""/>
+      <w:lvlJc w:val="left"/>
+      <w:pPr>
+        <w:ind w:left="2160" w:hanging="360"/>
+      </w:pPr>
+      <w:rPr>
+        <w:rFonts w:ascii="Wingdings" w:hAnsi="Wingdings" w:hint="default"/>
+      </w:rPr>
+    </w:lvl>
+    <w:lvl w:ilvl="3" w:tplc="04090001" w:tentative="1">
+      <w:start w:val="1"/>
+      <w:numFmt w:val="bullet"/>
+      <w:lvlText w:val=""/>
+      <w:lvlJc w:val="left"/>
+      <w:pPr>
+        <w:ind w:left="2880" w:hanging="360"/>
+      </w:pPr>
+      <w:rPr>
+        <w:rFonts w:ascii="Symbol" w:hAnsi="Symbol" w:hint="default"/>
+      </w:rPr>
+    </w:lvl>
+    <w:lvl w:ilvl="4" w:tplc="04090003" w:tentative="1">
+      <w:start w:val="1"/>
+      <w:numFmt w:val="bullet"/>
+      <w:lvlText w:val="o"/>
+      <w:lvlJc w:val="left"/>
+      <w:pPr>
+        <w:ind w:left="3600" w:hanging="360"/>
+      </w:pPr>
+      <w:rPr>
+        <w:rFonts w:ascii="Courier New" w:hAnsi="Courier New" w:cs="Courier New" w:hint="default"/>
+      </w:rPr>
+    </w:lvl>
+    <w:lvl w:ilvl="5" w:tplc="04090005" w:tentative="1">
+      <w:start w:val="1"/>
+      <w:numFmt w:val="bullet"/>
+      <w:lvlText w:val=""/>
+      <w:lvlJc w:val="left"/>
+      <w:pPr>
+        <w:ind w:left="4320" w:hanging="360"/>
+      </w:pPr>
+      <w:rPr>
+        <w:rFonts w:ascii="Wingdings" w:hAnsi="Wingdings" w:hint="default"/>
+      </w:rPr>
+    </w:lvl>
+    <w:lvl w:ilvl="6" w:tplc="04090001" w:tentative="1">
+      <w:start w:val="1"/>
+      <w:numFmt w:val="bullet"/>
+      <w:lvlText w:val=""/>
+      <w:lvlJc w:val="left"/>
+      <w:pPr>
+        <w:ind w:left="5040" w:hanging="360"/>
+      </w:pPr>
+      <w:rPr>
+        <w:rFonts w:ascii="Symbol" w:hAnsi="Symbol" w:hint="default"/>
+      </w:rPr>
+    </w:lvl>
+    <w:lvl w:ilvl="7" w:tplc="04090003" w:tentative="1">
+      <w:start w:val="1"/>
+      <w:numFmt w:val="bullet"/>
+      <w:lvlText w:val="o"/>
+      <w:lvlJc w:val="left"/>
+      <w:pPr>
+        <w:ind w:left="5760" w:hanging="360"/>
+      </w:pPr>
+      <w:rPr>
+        <w:rFonts w:ascii="Courier New" w:hAnsi="Courier New" w:cs="Courier New" w:hint="default"/>
+      </w:rPr>
+    </w:lvl>
+    <w:lvl w:ilvl="8" w:tplc="04090005" w:tentative="1">
+      <w:start w:val="1"/>
+      <w:numFmt w:val="bullet"/>
+      <w:lvlText w:val=""/>
+      <w:lvlJc w:val="left"/>
+      <w:pPr>
+        <w:ind w:left="6480" w:hanging="360"/>
+      </w:pPr>
+      <w:rPr>
+        <w:rFonts w:ascii="Wingdings" w:hAnsi="Wingdings" w:hint="default"/>
+      </w:rPr>
+    </w:lvl>
+  </w:abstractNum>
+  <w:abstractNum w:abstractNumId="2" w15:restartNumberingAfterBreak="0">
+    <w:nsid w:val="4BB113C7"/>
+    <w:multiLevelType w:val="hybridMultilevel"/>
+    <w:tmpl w:val="EEF843C8"/>
+    <w:lvl w:ilvl="0" w:tplc="04090001">
+      <w:start w:val="1"/>
+      <w:numFmt w:val="bullet"/>
+      <w:lvlText w:val=""/>
+      <w:lvlJc w:val="left"/>
+      <w:pPr>
+        <w:ind w:left="720" w:hanging="360"/>
+      </w:pPr>
+      <w:rPr>
+        <w:rFonts w:ascii="Symbol" w:hAnsi="Symbol" w:hint="default"/>
+      </w:rPr>
+    </w:lvl>
+    <w:lvl w:ilvl="1" w:tplc="04090001">
+      <w:start w:val="1"/>
+      <w:numFmt w:val="bullet"/>
+      <w:lvlText w:val=""/>
+      <w:lvlJc w:val="left"/>
+      <w:pPr>
+        <w:ind w:left="1440" w:hanging="360"/>
+      </w:pPr>
+      <w:rPr>
+        <w:rFonts w:ascii="Symbol" w:hAnsi="Symbol" w:hint="default"/>
+      </w:rPr>
+    </w:lvl>
+    <w:lvl w:ilvl="2" w:tplc="04090005">
+      <w:start w:val="1"/>
+      <w:numFmt w:val="bullet"/>
+      <w:lvlText w:val=""/>
+      <w:lvlJc w:val="left"/>
+      <w:pPr>
+        <w:ind w:left="2160" w:hanging="360"/>
+      </w:pPr>
+      <w:rPr>
+        <w:rFonts w:ascii="Wingdings" w:hAnsi="Wingdings" w:hint="default"/>
+      </w:rPr>
+    </w:lvl>
+    <w:lvl w:ilvl="3" w:tplc="04090001" w:tentative="1">
+      <w:start w:val="1"/>
+      <w:numFmt w:val="bullet"/>
+      <w:lvlText w:val=""/>
+      <w:lvlJc w:val="left"/>
+      <w:pPr>
+        <w:ind w:left="2880" w:hanging="360"/>
+      </w:pPr>
+      <w:rPr>
+        <w:rFonts w:ascii="Symbol" w:hAnsi="Symbol" w:hint="default"/>
+      </w:rPr>
+    </w:lvl>
+    <w:lvl w:ilvl="4" w:tplc="04090003" w:tentative="1">
+      <w:start w:val="1"/>
+      <w:numFmt w:val="bullet"/>
+      <w:lvlText w:val="o"/>
+      <w:lvlJc w:val="left"/>
+      <w:pPr>
+        <w:ind w:left="3600" w:hanging="360"/>
+      </w:pPr>
+      <w:rPr>
+        <w:rFonts w:ascii="Courier New" w:hAnsi="Courier New" w:cs="Courier New" w:hint="default"/>
+      </w:rPr>
+    </w:lvl>
+    <w:lvl w:ilvl="5" w:tplc="04090005" w:tentative="1">
+      <w:start w:val="1"/>
+      <w:numFmt w:val="bullet"/>
+      <w:lvlText w:val=""/>
+      <w:lvlJc w:val="left"/>
+      <w:pPr>
+        <w:ind w:left="4320" w:hanging="360"/>
+      </w:pPr>
+      <w:rPr>
+        <w:rFonts w:ascii="Wingdings" w:hAnsi="Wingdings" w:hint="default"/>
+      </w:rPr>
+    </w:lvl>
+    <w:lvl w:ilvl="6" w:tplc="04090001" w:tentative="1">
+      <w:start w:val="1"/>
+      <w:numFmt w:val="bullet"/>
+      <w:lvlText w:val=""/>
+      <w:lvlJc w:val="left"/>
+      <w:pPr>
+        <w:ind w:left="5040" w:hanging="360"/>
+      </w:pPr>
+      <w:rPr>
+        <w:rFonts w:ascii="Symbol" w:hAnsi="Symbol" w:hint="default"/>
+      </w:rPr>
+    </w:lvl>
+    <w:lvl w:ilvl="7" w:tplc="04090003" w:tentative="1">
+      <w:start w:val="1"/>
+      <w:numFmt w:val="bullet"/>
+      <w:lvlText w:val="o"/>
+      <w:lvlJc w:val="left"/>
+      <w:pPr>
+        <w:ind w:left="5760" w:hanging="360"/>
+      </w:pPr>
+      <w:rPr>
+        <w:rFonts w:ascii="Courier New" w:hAnsi="Courier New" w:cs="Courier New" w:hint="default"/>
+      </w:rPr>
+    </w:lvl>
+    <w:lvl w:ilvl="8" w:tplc="04090005" w:tentative="1">
+      <w:start w:val="1"/>
+      <w:numFmt w:val="bullet"/>
+      <w:lvlText w:val=""/>
+      <w:lvlJc w:val="left"/>
+      <w:pPr>
+        <w:ind w:left="6480" w:hanging="360"/>
+      </w:pPr>
+      <w:rPr>
+        <w:rFonts w:ascii="Wingdings" w:hAnsi="Wingdings" w:hint="default"/>
+      </w:rPr>
+    </w:lvl>
+  </w:abstractNum>
+  <w:abstractNum w:abstractNumId="3" w15:restartNumberingAfterBreak="0">
     <w:nsid w:val="77500477"/>
     <w:multiLevelType w:val="hybridMultilevel"/>
     <w:tmpl w:val="00D6513C"/>
@@ -573,13 +1438,22 @@
     </w:lvl>
   </w:abstractNum>
   <w:num w:numId="1">
+    <w:abstractNumId w:val="3"/>
+  </w:num>
+  <w:num w:numId="2">
+    <w:abstractNumId w:val="1"/>
+  </w:num>
+  <w:num w:numId="3">
     <w:abstractNumId w:val="0"/>
+  </w:num>
+  <w:num w:numId="4">
+    <w:abstractNumId w:val="2"/>
   </w:num>
 </w:numbering>
 </file>
 
 <file path=word/styles.xml><?xml version="1.0" encoding="utf-8"?>
-<w:styles xmlns:mc="http://schemas.openxmlformats.org/markup-compatibility/2006" xmlns:r="http://schemas.openxmlformats.org/officeDocument/2006/relationships" xmlns:w="http://schemas.openxmlformats.org/wordprocessingml/2006/main" xmlns:w14="http://schemas.microsoft.com/office/word/2010/wordml" mc:Ignorable="w14">
+<w:styles xmlns:mc="http://schemas.openxmlformats.org/markup-compatibility/2006" xmlns:r="http://schemas.openxmlformats.org/officeDocument/2006/relationships" xmlns:w="http://schemas.openxmlformats.org/wordprocessingml/2006/main" xmlns:w14="http://schemas.microsoft.com/office/word/2010/wordml" xmlns:w15="http://schemas.microsoft.com/office/word/2012/wordml" mc:Ignorable="w14 w15">
   <w:docDefaults>
     <w:rPrDefault>
       <w:rPr>
@@ -595,144 +1469,378 @@
       </w:pPr>
     </w:pPrDefault>
   </w:docDefaults>
-  <w:latentStyles w:defLockedState="0" w:defUIPriority="99" w:defSemiHidden="1" w:defUnhideWhenUsed="1" w:defQFormat="0" w:count="267">
-    <w:lsdException w:name="Normal" w:semiHidden="0" w:uiPriority="0" w:unhideWhenUsed="0" w:qFormat="1"/>
-    <w:lsdException w:name="heading 1" w:semiHidden="0" w:uiPriority="9" w:unhideWhenUsed="0" w:qFormat="1"/>
-    <w:lsdException w:name="heading 2" w:uiPriority="9" w:qFormat="1"/>
-    <w:lsdException w:name="heading 3" w:uiPriority="9" w:qFormat="1"/>
-    <w:lsdException w:name="heading 4" w:uiPriority="9" w:qFormat="1"/>
-    <w:lsdException w:name="heading 5" w:uiPriority="9" w:qFormat="1"/>
-    <w:lsdException w:name="heading 6" w:uiPriority="9" w:qFormat="1"/>
-    <w:lsdException w:name="heading 7" w:uiPriority="9" w:qFormat="1"/>
-    <w:lsdException w:name="heading 8" w:uiPriority="9" w:qFormat="1"/>
-    <w:lsdException w:name="heading 9" w:uiPriority="9" w:qFormat="1"/>
-    <w:lsdException w:name="toc 1" w:uiPriority="39"/>
-    <w:lsdException w:name="toc 2" w:uiPriority="39"/>
-    <w:lsdException w:name="toc 3" w:uiPriority="39"/>
-    <w:lsdException w:name="toc 4" w:uiPriority="39"/>
-    <w:lsdException w:name="toc 5" w:uiPriority="39"/>
-    <w:lsdException w:name="toc 6" w:uiPriority="39"/>
-    <w:lsdException w:name="toc 7" w:uiPriority="39"/>
-    <w:lsdException w:name="toc 8" w:uiPriority="39"/>
-    <w:lsdException w:name="toc 9" w:uiPriority="39"/>
-    <w:lsdException w:name="caption" w:uiPriority="35" w:qFormat="1"/>
-    <w:lsdException w:name="Title" w:semiHidden="0" w:uiPriority="10" w:unhideWhenUsed="0" w:qFormat="1"/>
-    <w:lsdException w:name="Default Paragraph Font" w:uiPriority="1"/>
-    <w:lsdException w:name="Subtitle" w:semiHidden="0" w:uiPriority="11" w:unhideWhenUsed="0" w:qFormat="1"/>
-    <w:lsdException w:name="Strong" w:semiHidden="0" w:uiPriority="22" w:unhideWhenUsed="0" w:qFormat="1"/>
-    <w:lsdException w:name="Emphasis" w:semiHidden="0" w:uiPriority="20" w:unhideWhenUsed="0" w:qFormat="1"/>
-    <w:lsdException w:name="Table Grid" w:semiHidden="0" w:uiPriority="59" w:unhideWhenUsed="0"/>
-    <w:lsdException w:name="Placeholder Text" w:unhideWhenUsed="0"/>
-    <w:lsdException w:name="No Spacing" w:semiHidden="0" w:uiPriority="1" w:unhideWhenUsed="0" w:qFormat="1"/>
-    <w:lsdException w:name="Light Shading" w:semiHidden="0" w:uiPriority="60" w:unhideWhenUsed="0"/>
-    <w:lsdException w:name="Light List" w:semiHidden="0" w:uiPriority="61" w:unhideWhenUsed="0"/>
-    <w:lsdException w:name="Light Grid" w:semiHidden="0" w:uiPriority="62" w:unhideWhenUsed="0"/>
-    <w:lsdException w:name="Medium Shading 1" w:semiHidden="0" w:uiPriority="63" w:unhideWhenUsed="0"/>
-    <w:lsdException w:name="Medium Shading 2" w:semiHidden="0" w:uiPriority="64" w:unhideWhenUsed="0"/>
-    <w:lsdException w:name="Medium List 1" w:semiHidden="0" w:uiPriority="65" w:unhideWhenUsed="0"/>
-    <w:lsdException w:name="Medium List 2" w:semiHidden="0" w:uiPriority="66" w:unhideWhenUsed="0"/>
-    <w:lsdException w:name="Medium Grid 1" w:semiHidden="0" w:uiPriority="67" w:unhideWhenUsed="0"/>
-    <w:lsdException w:name="Medium Grid 2" w:semiHidden="0" w:uiPriority="68" w:unhideWhenUsed="0"/>
-    <w:lsdException w:name="Medium Grid 3" w:semiHidden="0" w:uiPriority="69" w:unhideWhenUsed="0"/>
-    <w:lsdException w:name="Dark List" w:semiHidden="0" w:uiPriority="70" w:unhideWhenUsed="0"/>
-    <w:lsdException w:name="Colorful Shading" w:semiHidden="0" w:uiPriority="71" w:unhideWhenUsed="0"/>
-    <w:lsdException w:name="Colorful List" w:semiHidden="0" w:uiPriority="72" w:unhideWhenUsed="0"/>
-    <w:lsdException w:name="Colorful Grid" w:semiHidden="0" w:uiPriority="73" w:unhideWhenUsed="0"/>
-    <w:lsdException w:name="Light Shading Accent 1" w:semiHidden="0" w:uiPriority="60" w:unhideWhenUsed="0"/>
-    <w:lsdException w:name="Light List Accent 1" w:semiHidden="0" w:uiPriority="61" w:unhideWhenUsed="0"/>
-    <w:lsdException w:name="Light Grid Accent 1" w:semiHidden="0" w:uiPriority="62" w:unhideWhenUsed="0"/>
-    <w:lsdException w:name="Medium Shading 1 Accent 1" w:semiHidden="0" w:uiPriority="63" w:unhideWhenUsed="0"/>
-    <w:lsdException w:name="Medium Shading 2 Accent 1" w:semiHidden="0" w:uiPriority="64" w:unhideWhenUsed="0"/>
-    <w:lsdException w:name="Medium List 1 Accent 1" w:semiHidden="0" w:uiPriority="65" w:unhideWhenUsed="0"/>
-    <w:lsdException w:name="Revision" w:unhideWhenUsed="0"/>
-    <w:lsdException w:name="List Paragraph" w:semiHidden="0" w:uiPriority="34" w:unhideWhenUsed="0" w:qFormat="1"/>
-    <w:lsdException w:name="Quote" w:semiHidden="0" w:uiPriority="29" w:unhideWhenUsed="0" w:qFormat="1"/>
-    <w:lsdException w:name="Intense Quote" w:semiHidden="0" w:uiPriority="30" w:unhideWhenUsed="0" w:qFormat="1"/>
-    <w:lsdException w:name="Medium List 2 Accent 1" w:semiHidden="0" w:uiPriority="66" w:unhideWhenUsed="0"/>
-    <w:lsdException w:name="Medium Grid 1 Accent 1" w:semiHidden="0" w:uiPriority="67" w:unhideWhenUsed="0"/>
-    <w:lsdException w:name="Medium Grid 2 Accent 1" w:semiHidden="0" w:uiPriority="68" w:unhideWhenUsed="0"/>
-    <w:lsdException w:name="Medium Grid 3 Accent 1" w:semiHidden="0" w:uiPriority="69" w:unhideWhenUsed="0"/>
-    <w:lsdException w:name="Dark List Accent 1" w:semiHidden="0" w:uiPriority="70" w:unhideWhenUsed="0"/>
-    <w:lsdException w:name="Colorful Shading Accent 1" w:semiHidden="0" w:uiPriority="71" w:unhideWhenUsed="0"/>
-    <w:lsdException w:name="Colorful List Accent 1" w:semiHidden="0" w:uiPriority="72" w:unhideWhenUsed="0"/>
-    <w:lsdException w:name="Colorful Grid Accent 1" w:semiHidden="0" w:uiPriority="73" w:unhideWhenUsed="0"/>
-    <w:lsdException w:name="Light Shading Accent 2" w:semiHidden="0" w:uiPriority="60" w:unhideWhenUsed="0"/>
-    <w:lsdException w:name="Light List Accent 2" w:semiHidden="0" w:uiPriority="61" w:unhideWhenUsed="0"/>
-    <w:lsdException w:name="Light Grid Accent 2" w:semiHidden="0" w:uiPriority="62" w:unhideWhenUsed="0"/>
-    <w:lsdException w:name="Medium Shading 1 Accent 2" w:semiHidden="0" w:uiPriority="63" w:unhideWhenUsed="0"/>
-    <w:lsdException w:name="Medium Shading 2 Accent 2" w:semiHidden="0" w:uiPriority="64" w:unhideWhenUsed="0"/>
-    <w:lsdException w:name="Medium List 1 Accent 2" w:semiHidden="0" w:uiPriority="65" w:unhideWhenUsed="0"/>
-    <w:lsdException w:name="Medium List 2 Accent 2" w:semiHidden="0" w:uiPriority="66" w:unhideWhenUsed="0"/>
-    <w:lsdException w:name="Medium Grid 1 Accent 2" w:semiHidden="0" w:uiPriority="67" w:unhideWhenUsed="0"/>
-    <w:lsdException w:name="Medium Grid 2 Accent 2" w:semiHidden="0" w:uiPriority="68" w:unhideWhenUsed="0"/>
-    <w:lsdException w:name="Medium Grid 3 Accent 2" w:semiHidden="0" w:uiPriority="69" w:unhideWhenUsed="0"/>
-    <w:lsdException w:name="Dark List Accent 2" w:semiHidden="0" w:uiPriority="70" w:unhideWhenUsed="0"/>
-    <w:lsdException w:name="Colorful Shading Accent 2" w:semiHidden="0" w:uiPriority="71" w:unhideWhenUsed="0"/>
-    <w:lsdException w:name="Colorful List Accent 2" w:semiHidden="0" w:uiPriority="72" w:unhideWhenUsed="0"/>
-    <w:lsdException w:name="Colorful Grid Accent 2" w:semiHidden="0" w:uiPriority="73" w:unhideWhenUsed="0"/>
-    <w:lsdException w:name="Light Shading Accent 3" w:semiHidden="0" w:uiPriority="60" w:unhideWhenUsed="0"/>
-    <w:lsdException w:name="Light List Accent 3" w:semiHidden="0" w:uiPriority="61" w:unhideWhenUsed="0"/>
-    <w:lsdException w:name="Light Grid Accent 3" w:semiHidden="0" w:uiPriority="62" w:unhideWhenUsed="0"/>
-    <w:lsdException w:name="Medium Shading 1 Accent 3" w:semiHidden="0" w:uiPriority="63" w:unhideWhenUsed="0"/>
-    <w:lsdException w:name="Medium Shading 2 Accent 3" w:semiHidden="0" w:uiPriority="64" w:unhideWhenUsed="0"/>
-    <w:lsdException w:name="Medium List 1 Accent 3" w:semiHidden="0" w:uiPriority="65" w:unhideWhenUsed="0"/>
-    <w:lsdException w:name="Medium List 2 Accent 3" w:semiHidden="0" w:uiPriority="66" w:unhideWhenUsed="0"/>
-    <w:lsdException w:name="Medium Grid 1 Accent 3" w:semiHidden="0" w:uiPriority="67" w:unhideWhenUsed="0"/>
-    <w:lsdException w:name="Medium Grid 2 Accent 3" w:semiHidden="0" w:uiPriority="68" w:unhideWhenUsed="0"/>
-    <w:lsdException w:name="Medium Grid 3 Accent 3" w:semiHidden="0" w:uiPriority="69" w:unhideWhenUsed="0"/>
-    <w:lsdException w:name="Dark List Accent 3" w:semiHidden="0" w:uiPriority="70" w:unhideWhenUsed="0"/>
-    <w:lsdException w:name="Colorful Shading Accent 3" w:semiHidden="0" w:uiPriority="71" w:unhideWhenUsed="0"/>
-    <w:lsdException w:name="Colorful List Accent 3" w:semiHidden="0" w:uiPriority="72" w:unhideWhenUsed="0"/>
-    <w:lsdException w:name="Colorful Grid Accent 3" w:semiHidden="0" w:uiPriority="73" w:unhideWhenUsed="0"/>
-    <w:lsdException w:name="Light Shading Accent 4" w:semiHidden="0" w:uiPriority="60" w:unhideWhenUsed="0"/>
-    <w:lsdException w:name="Light List Accent 4" w:semiHidden="0" w:uiPriority="61" w:unhideWhenUsed="0"/>
-    <w:lsdException w:name="Light Grid Accent 4" w:semiHidden="0" w:uiPriority="62" w:unhideWhenUsed="0"/>
-    <w:lsdException w:name="Medium Shading 1 Accent 4" w:semiHidden="0" w:uiPriority="63" w:unhideWhenUsed="0"/>
-    <w:lsdException w:name="Medium Shading 2 Accent 4" w:semiHidden="0" w:uiPriority="64" w:unhideWhenUsed="0"/>
-    <w:lsdException w:name="Medium List 1 Accent 4" w:semiHidden="0" w:uiPriority="65" w:unhideWhenUsed="0"/>
-    <w:lsdException w:name="Medium List 2 Accent 4" w:semiHidden="0" w:uiPriority="66" w:unhideWhenUsed="0"/>
-    <w:lsdException w:name="Medium Grid 1 Accent 4" w:semiHidden="0" w:uiPriority="67" w:unhideWhenUsed="0"/>
-    <w:lsdException w:name="Medium Grid 2 Accent 4" w:semiHidden="0" w:uiPriority="68" w:unhideWhenUsed="0"/>
-    <w:lsdException w:name="Medium Grid 3 Accent 4" w:semiHidden="0" w:uiPriority="69" w:unhideWhenUsed="0"/>
-    <w:lsdException w:name="Dark List Accent 4" w:semiHidden="0" w:uiPriority="70" w:unhideWhenUsed="0"/>
-    <w:lsdException w:name="Colorful Shading Accent 4" w:semiHidden="0" w:uiPriority="71" w:unhideWhenUsed="0"/>
-    <w:lsdException w:name="Colorful List Accent 4" w:semiHidden="0" w:uiPriority="72" w:unhideWhenUsed="0"/>
-    <w:lsdException w:name="Colorful Grid Accent 4" w:semiHidden="0" w:uiPriority="73" w:unhideWhenUsed="0"/>
-    <w:lsdException w:name="Light Shading Accent 5" w:semiHidden="0" w:uiPriority="60" w:unhideWhenUsed="0"/>
-    <w:lsdException w:name="Light List Accent 5" w:semiHidden="0" w:uiPriority="61" w:unhideWhenUsed="0"/>
-    <w:lsdException w:name="Light Grid Accent 5" w:semiHidden="0" w:uiPriority="62" w:unhideWhenUsed="0"/>
-    <w:lsdException w:name="Medium Shading 1 Accent 5" w:semiHidden="0" w:uiPriority="63" w:unhideWhenUsed="0"/>
-    <w:lsdException w:name="Medium Shading 2 Accent 5" w:semiHidden="0" w:uiPriority="64" w:unhideWhenUsed="0"/>
-    <w:lsdException w:name="Medium List 1 Accent 5" w:semiHidden="0" w:uiPriority="65" w:unhideWhenUsed="0"/>
-    <w:lsdException w:name="Medium List 2 Accent 5" w:semiHidden="0" w:uiPriority="66" w:unhideWhenUsed="0"/>
-    <w:lsdException w:name="Medium Grid 1 Accent 5" w:semiHidden="0" w:uiPriority="67" w:unhideWhenUsed="0"/>
-    <w:lsdException w:name="Medium Grid 2 Accent 5" w:semiHidden="0" w:uiPriority="68" w:unhideWhenUsed="0"/>
-    <w:lsdException w:name="Medium Grid 3 Accent 5" w:semiHidden="0" w:uiPriority="69" w:unhideWhenUsed="0"/>
-    <w:lsdException w:name="Dark List Accent 5" w:semiHidden="0" w:uiPriority="70" w:unhideWhenUsed="0"/>
-    <w:lsdException w:name="Colorful Shading Accent 5" w:semiHidden="0" w:uiPriority="71" w:unhideWhenUsed="0"/>
-    <w:lsdException w:name="Colorful List Accent 5" w:semiHidden="0" w:uiPriority="72" w:unhideWhenUsed="0"/>
-    <w:lsdException w:name="Colorful Grid Accent 5" w:semiHidden="0" w:uiPriority="73" w:unhideWhenUsed="0"/>
-    <w:lsdException w:name="Light Shading Accent 6" w:semiHidden="0" w:uiPriority="60" w:unhideWhenUsed="0"/>
-    <w:lsdException w:name="Light List Accent 6" w:semiHidden="0" w:uiPriority="61" w:unhideWhenUsed="0"/>
-    <w:lsdException w:name="Light Grid Accent 6" w:semiHidden="0" w:uiPriority="62" w:unhideWhenUsed="0"/>
-    <w:lsdException w:name="Medium Shading 1 Accent 6" w:semiHidden="0" w:uiPriority="63" w:unhideWhenUsed="0"/>
-    <w:lsdException w:name="Medium Shading 2 Accent 6" w:semiHidden="0" w:uiPriority="64" w:unhideWhenUsed="0"/>
-    <w:lsdException w:name="Medium List 1 Accent 6" w:semiHidden="0" w:uiPriority="65" w:unhideWhenUsed="0"/>
-    <w:lsdException w:name="Medium List 2 Accent 6" w:semiHidden="0" w:uiPriority="66" w:unhideWhenUsed="0"/>
-    <w:lsdException w:name="Medium Grid 1 Accent 6" w:semiHidden="0" w:uiPriority="67" w:unhideWhenUsed="0"/>
-    <w:lsdException w:name="Medium Grid 2 Accent 6" w:semiHidden="0" w:uiPriority="68" w:unhideWhenUsed="0"/>
-    <w:lsdException w:name="Medium Grid 3 Accent 6" w:semiHidden="0" w:uiPriority="69" w:unhideWhenUsed="0"/>
-    <w:lsdException w:name="Dark List Accent 6" w:semiHidden="0" w:uiPriority="70" w:unhideWhenUsed="0"/>
-    <w:lsdException w:name="Colorful Shading Accent 6" w:semiHidden="0" w:uiPriority="71" w:unhideWhenUsed="0"/>
-    <w:lsdException w:name="Colorful List Accent 6" w:semiHidden="0" w:uiPriority="72" w:unhideWhenUsed="0"/>
-    <w:lsdException w:name="Colorful Grid Accent 6" w:semiHidden="0" w:uiPriority="73" w:unhideWhenUsed="0"/>
-    <w:lsdException w:name="Subtle Emphasis" w:semiHidden="0" w:uiPriority="19" w:unhideWhenUsed="0" w:qFormat="1"/>
-    <w:lsdException w:name="Intense Emphasis" w:semiHidden="0" w:uiPriority="21" w:unhideWhenUsed="0" w:qFormat="1"/>
-    <w:lsdException w:name="Subtle Reference" w:semiHidden="0" w:uiPriority="31" w:unhideWhenUsed="0" w:qFormat="1"/>
-    <w:lsdException w:name="Intense Reference" w:semiHidden="0" w:uiPriority="32" w:unhideWhenUsed="0" w:qFormat="1"/>
-    <w:lsdException w:name="Book Title" w:semiHidden="0" w:uiPriority="33" w:unhideWhenUsed="0" w:qFormat="1"/>
-    <w:lsdException w:name="Bibliography" w:uiPriority="37"/>
-    <w:lsdException w:name="TOC Heading" w:uiPriority="39" w:qFormat="1"/>
+  <w:latentStyles w:defLockedState="0" w:defUIPriority="99" w:defSemiHidden="0" w:defUnhideWhenUsed="0" w:defQFormat="0" w:count="371">
+    <w:lsdException w:name="Normal" w:uiPriority="0" w:qFormat="1"/>
+    <w:lsdException w:name="heading 1" w:uiPriority="9" w:qFormat="1"/>
+    <w:lsdException w:name="heading 2" w:semiHidden="1" w:uiPriority="9" w:unhideWhenUsed="1" w:qFormat="1"/>
+    <w:lsdException w:name="heading 3" w:semiHidden="1" w:uiPriority="9" w:unhideWhenUsed="1" w:qFormat="1"/>
+    <w:lsdException w:name="heading 4" w:semiHidden="1" w:uiPriority="9" w:unhideWhenUsed="1" w:qFormat="1"/>
+    <w:lsdException w:name="heading 5" w:semiHidden="1" w:uiPriority="9" w:unhideWhenUsed="1" w:qFormat="1"/>
+    <w:lsdException w:name="heading 6" w:semiHidden="1" w:uiPriority="9" w:unhideWhenUsed="1" w:qFormat="1"/>
+    <w:lsdException w:name="heading 7" w:semiHidden="1" w:uiPriority="9" w:unhideWhenUsed="1" w:qFormat="1"/>
+    <w:lsdException w:name="heading 8" w:semiHidden="1" w:uiPriority="9" w:unhideWhenUsed="1" w:qFormat="1"/>
+    <w:lsdException w:name="heading 9" w:semiHidden="1" w:uiPriority="9" w:unhideWhenUsed="1" w:qFormat="1"/>
+    <w:lsdException w:name="index 1" w:semiHidden="1" w:unhideWhenUsed="1"/>
+    <w:lsdException w:name="index 2" w:semiHidden="1" w:unhideWhenUsed="1"/>
+    <w:lsdException w:name="index 3" w:semiHidden="1" w:unhideWhenUsed="1"/>
+    <w:lsdException w:name="index 4" w:semiHidden="1" w:unhideWhenUsed="1"/>
+    <w:lsdException w:name="index 5" w:semiHidden="1" w:unhideWhenUsed="1"/>
+    <w:lsdException w:name="index 6" w:semiHidden="1" w:unhideWhenUsed="1"/>
+    <w:lsdException w:name="index 7" w:semiHidden="1" w:unhideWhenUsed="1"/>
+    <w:lsdException w:name="index 8" w:semiHidden="1" w:unhideWhenUsed="1"/>
+    <w:lsdException w:name="index 9" w:semiHidden="1" w:unhideWhenUsed="1"/>
+    <w:lsdException w:name="toc 1" w:semiHidden="1" w:uiPriority="39" w:unhideWhenUsed="1"/>
+    <w:lsdException w:name="toc 2" w:semiHidden="1" w:uiPriority="39" w:unhideWhenUsed="1"/>
+    <w:lsdException w:name="toc 3" w:semiHidden="1" w:uiPriority="39" w:unhideWhenUsed="1"/>
+    <w:lsdException w:name="toc 4" w:semiHidden="1" w:uiPriority="39" w:unhideWhenUsed="1"/>
+    <w:lsdException w:name="toc 5" w:semiHidden="1" w:uiPriority="39" w:unhideWhenUsed="1"/>
+    <w:lsdException w:name="toc 6" w:semiHidden="1" w:uiPriority="39" w:unhideWhenUsed="1"/>
+    <w:lsdException w:name="toc 7" w:semiHidden="1" w:uiPriority="39" w:unhideWhenUsed="1"/>
+    <w:lsdException w:name="toc 8" w:semiHidden="1" w:uiPriority="39" w:unhideWhenUsed="1"/>
+    <w:lsdException w:name="toc 9" w:semiHidden="1" w:uiPriority="39" w:unhideWhenUsed="1"/>
+    <w:lsdException w:name="Normal Indent" w:semiHidden="1" w:unhideWhenUsed="1"/>
+    <w:lsdException w:name="footnote text" w:semiHidden="1" w:unhideWhenUsed="1"/>
+    <w:lsdException w:name="annotation text" w:semiHidden="1" w:unhideWhenUsed="1"/>
+    <w:lsdException w:name="header" w:semiHidden="1" w:unhideWhenUsed="1"/>
+    <w:lsdException w:name="footer" w:semiHidden="1" w:unhideWhenUsed="1"/>
+    <w:lsdException w:name="index heading" w:semiHidden="1" w:unhideWhenUsed="1"/>
+    <w:lsdException w:name="caption" w:semiHidden="1" w:uiPriority="35" w:unhideWhenUsed="1" w:qFormat="1"/>
+    <w:lsdException w:name="table of figures" w:semiHidden="1" w:unhideWhenUsed="1"/>
+    <w:lsdException w:name="envelope address" w:semiHidden="1" w:unhideWhenUsed="1"/>
+    <w:lsdException w:name="envelope return" w:semiHidden="1" w:unhideWhenUsed="1"/>
+    <w:lsdException w:name="footnote reference" w:semiHidden="1" w:unhideWhenUsed="1"/>
+    <w:lsdException w:name="annotation reference" w:semiHidden="1" w:unhideWhenUsed="1"/>
+    <w:lsdException w:name="line number" w:semiHidden="1" w:unhideWhenUsed="1"/>
+    <w:lsdException w:name="page number" w:semiHidden="1" w:unhideWhenUsed="1"/>
+    <w:lsdException w:name="endnote reference" w:semiHidden="1" w:unhideWhenUsed="1"/>
+    <w:lsdException w:name="endnote text" w:semiHidden="1" w:unhideWhenUsed="1"/>
+    <w:lsdException w:name="table of authorities" w:semiHidden="1" w:unhideWhenUsed="1"/>
+    <w:lsdException w:name="macro" w:semiHidden="1" w:unhideWhenUsed="1"/>
+    <w:lsdException w:name="toa heading" w:semiHidden="1" w:unhideWhenUsed="1"/>
+    <w:lsdException w:name="List" w:semiHidden="1" w:unhideWhenUsed="1"/>
+    <w:lsdException w:name="List Bullet" w:semiHidden="1" w:unhideWhenUsed="1"/>
+    <w:lsdException w:name="List Number" w:semiHidden="1" w:unhideWhenUsed="1"/>
+    <w:lsdException w:name="List 2" w:semiHidden="1" w:unhideWhenUsed="1"/>
+    <w:lsdException w:name="List 3" w:semiHidden="1" w:unhideWhenUsed="1"/>
+    <w:lsdException w:name="List 4" w:semiHidden="1" w:unhideWhenUsed="1"/>
+    <w:lsdException w:name="List 5" w:semiHidden="1" w:unhideWhenUsed="1"/>
+    <w:lsdException w:name="List Bullet 2" w:semiHidden="1" w:unhideWhenUsed="1"/>
+    <w:lsdException w:name="List Bullet 3" w:semiHidden="1" w:unhideWhenUsed="1"/>
+    <w:lsdException w:name="List Bullet 4" w:semiHidden="1" w:unhideWhenUsed="1"/>
+    <w:lsdException w:name="List Bullet 5" w:semiHidden="1" w:unhideWhenUsed="1"/>
+    <w:lsdException w:name="List Number 2" w:semiHidden="1" w:unhideWhenUsed="1"/>
+    <w:lsdException w:name="List Number 3" w:semiHidden="1" w:unhideWhenUsed="1"/>
+    <w:lsdException w:name="List Number 4" w:semiHidden="1" w:unhideWhenUsed="1"/>
+    <w:lsdException w:name="List Number 5" w:semiHidden="1" w:unhideWhenUsed="1"/>
+    <w:lsdException w:name="Title" w:uiPriority="10" w:qFormat="1"/>
+    <w:lsdException w:name="Closing" w:semiHidden="1" w:unhideWhenUsed="1"/>
+    <w:lsdException w:name="Signature" w:semiHidden="1" w:unhideWhenUsed="1"/>
+    <w:lsdException w:name="Default Paragraph Font" w:semiHidden="1" w:uiPriority="1" w:unhideWhenUsed="1"/>
+    <w:lsdException w:name="Body Text" w:semiHidden="1" w:unhideWhenUsed="1"/>
+    <w:lsdException w:name="Body Text Indent" w:semiHidden="1" w:unhideWhenUsed="1"/>
+    <w:lsdException w:name="List Continue" w:semiHidden="1" w:unhideWhenUsed="1"/>
+    <w:lsdException w:name="List Continue 2" w:semiHidden="1" w:unhideWhenUsed="1"/>
+    <w:lsdException w:name="List Continue 3" w:semiHidden="1" w:unhideWhenUsed="1"/>
+    <w:lsdException w:name="List Continue 4" w:semiHidden="1" w:unhideWhenUsed="1"/>
+    <w:lsdException w:name="List Continue 5" w:semiHidden="1" w:unhideWhenUsed="1"/>
+    <w:lsdException w:name="Message Header" w:semiHidden="1" w:unhideWhenUsed="1"/>
+    <w:lsdException w:name="Subtitle" w:uiPriority="11" w:qFormat="1"/>
+    <w:lsdException w:name="Salutation" w:semiHidden="1" w:unhideWhenUsed="1"/>
+    <w:lsdException w:name="Date" w:semiHidden="1" w:unhideWhenUsed="1"/>
+    <w:lsdException w:name="Body Text First Indent" w:semiHidden="1" w:unhideWhenUsed="1"/>
+    <w:lsdException w:name="Body Text First Indent 2" w:semiHidden="1" w:unhideWhenUsed="1"/>
+    <w:lsdException w:name="Note Heading" w:semiHidden="1" w:unhideWhenUsed="1"/>
+    <w:lsdException w:name="Body Text 2" w:semiHidden="1" w:unhideWhenUsed="1"/>
+    <w:lsdException w:name="Body Text 3" w:semiHidden="1" w:unhideWhenUsed="1"/>
+    <w:lsdException w:name="Body Text Indent 2" w:semiHidden="1" w:unhideWhenUsed="1"/>
+    <w:lsdException w:name="Body Text Indent 3" w:semiHidden="1" w:unhideWhenUsed="1"/>
+    <w:lsdException w:name="Block Text" w:semiHidden="1" w:unhideWhenUsed="1"/>
+    <w:lsdException w:name="Hyperlink" w:semiHidden="1" w:unhideWhenUsed="1"/>
+    <w:lsdException w:name="FollowedHyperlink" w:semiHidden="1" w:unhideWhenUsed="1"/>
+    <w:lsdException w:name="Strong" w:uiPriority="22" w:qFormat="1"/>
+    <w:lsdException w:name="Emphasis" w:uiPriority="20" w:qFormat="1"/>
+    <w:lsdException w:name="Document Map" w:semiHidden="1" w:unhideWhenUsed="1"/>
+    <w:lsdException w:name="Plain Text" w:semiHidden="1" w:unhideWhenUsed="1"/>
+    <w:lsdException w:name="E-mail Signature" w:semiHidden="1" w:unhideWhenUsed="1"/>
+    <w:lsdException w:name="HTML Top of Form" w:semiHidden="1" w:unhideWhenUsed="1"/>
+    <w:lsdException w:name="HTML Bottom of Form" w:semiHidden="1" w:unhideWhenUsed="1"/>
+    <w:lsdException w:name="Normal (Web)" w:semiHidden="1" w:unhideWhenUsed="1"/>
+    <w:lsdException w:name="HTML Acronym" w:semiHidden="1" w:unhideWhenUsed="1"/>
+    <w:lsdException w:name="HTML Address" w:semiHidden="1" w:unhideWhenUsed="1"/>
+    <w:lsdException w:name="HTML Cite" w:semiHidden="1" w:unhideWhenUsed="1"/>
+    <w:lsdException w:name="HTML Code" w:semiHidden="1" w:unhideWhenUsed="1"/>
+    <w:lsdException w:name="HTML Definition" w:semiHidden="1" w:unhideWhenUsed="1"/>
+    <w:lsdException w:name="HTML Keyboard" w:semiHidden="1" w:unhideWhenUsed="1"/>
+    <w:lsdException w:name="HTML Preformatted" w:semiHidden="1" w:unhideWhenUsed="1"/>
+    <w:lsdException w:name="HTML Sample" w:semiHidden="1" w:unhideWhenUsed="1"/>
+    <w:lsdException w:name="HTML Typewriter" w:semiHidden="1" w:unhideWhenUsed="1"/>
+    <w:lsdException w:name="HTML Variable" w:semiHidden="1" w:unhideWhenUsed="1"/>
+    <w:lsdException w:name="Normal Table" w:semiHidden="1" w:unhideWhenUsed="1"/>
+    <w:lsdException w:name="annotation subject" w:semiHidden="1" w:unhideWhenUsed="1"/>
+    <w:lsdException w:name="No List" w:semiHidden="1" w:unhideWhenUsed="1"/>
+    <w:lsdException w:name="Outline List 1" w:semiHidden="1" w:unhideWhenUsed="1"/>
+    <w:lsdException w:name="Outline List 2" w:semiHidden="1" w:unhideWhenUsed="1"/>
+    <w:lsdException w:name="Outline List 3" w:semiHidden="1" w:unhideWhenUsed="1"/>
+    <w:lsdException w:name="Table Simple 1" w:semiHidden="1" w:unhideWhenUsed="1"/>
+    <w:lsdException w:name="Table Simple 2" w:semiHidden="1" w:unhideWhenUsed="1"/>
+    <w:lsdException w:name="Table Simple 3" w:semiHidden="1" w:unhideWhenUsed="1"/>
+    <w:lsdException w:name="Table Classic 1" w:semiHidden="1" w:unhideWhenUsed="1"/>
+    <w:lsdException w:name="Table Classic 2" w:semiHidden="1" w:unhideWhenUsed="1"/>
+    <w:lsdException w:name="Table Classic 3" w:semiHidden="1" w:unhideWhenUsed="1"/>
+    <w:lsdException w:name="Table Classic 4" w:semiHidden="1" w:unhideWhenUsed="1"/>
+    <w:lsdException w:name="Table Colorful 1" w:semiHidden="1" w:unhideWhenUsed="1"/>
+    <w:lsdException w:name="Table Colorful 2" w:semiHidden="1" w:unhideWhenUsed="1"/>
+    <w:lsdException w:name="Table Colorful 3" w:semiHidden="1" w:unhideWhenUsed="1"/>
+    <w:lsdException w:name="Table Columns 1" w:semiHidden="1" w:unhideWhenUsed="1"/>
+    <w:lsdException w:name="Table Columns 2" w:semiHidden="1" w:unhideWhenUsed="1"/>
+    <w:lsdException w:name="Table Columns 3" w:semiHidden="1" w:unhideWhenUsed="1"/>
+    <w:lsdException w:name="Table Columns 4" w:semiHidden="1" w:unhideWhenUsed="1"/>
+    <w:lsdException w:name="Table Columns 5" w:semiHidden="1" w:unhideWhenUsed="1"/>
+    <w:lsdException w:name="Table Grid 1" w:semiHidden="1" w:unhideWhenUsed="1"/>
+    <w:lsdException w:name="Table Grid 2" w:semiHidden="1" w:unhideWhenUsed="1"/>
+    <w:lsdException w:name="Table Grid 3" w:semiHidden="1" w:unhideWhenUsed="1"/>
+    <w:lsdException w:name="Table Grid 4" w:semiHidden="1" w:unhideWhenUsed="1"/>
+    <w:lsdException w:name="Table Grid 5" w:semiHidden="1" w:unhideWhenUsed="1"/>
+    <w:lsdException w:name="Table Grid 6" w:semiHidden="1" w:unhideWhenUsed="1"/>
+    <w:lsdException w:name="Table Grid 7" w:semiHidden="1" w:unhideWhenUsed="1"/>
+    <w:lsdException w:name="Table Grid 8" w:semiHidden="1" w:unhideWhenUsed="1"/>
+    <w:lsdException w:name="Table List 1" w:semiHidden="1" w:unhideWhenUsed="1"/>
+    <w:lsdException w:name="Table List 2" w:semiHidden="1" w:unhideWhenUsed="1"/>
+    <w:lsdException w:name="Table List 3" w:semiHidden="1" w:unhideWhenUsed="1"/>
+    <w:lsdException w:name="Table List 4" w:semiHidden="1" w:unhideWhenUsed="1"/>
+    <w:lsdException w:name="Table List 5" w:semiHidden="1" w:unhideWhenUsed="1"/>
+    <w:lsdException w:name="Table List 6" w:semiHidden="1" w:unhideWhenUsed="1"/>
+    <w:lsdException w:name="Table List 7" w:semiHidden="1" w:unhideWhenUsed="1"/>
+    <w:lsdException w:name="Table List 8" w:semiHidden="1" w:unhideWhenUsed="1"/>
+    <w:lsdException w:name="Table 3D effects 1" w:semiHidden="1" w:unhideWhenUsed="1"/>
+    <w:lsdException w:name="Table 3D effects 2" w:semiHidden="1" w:unhideWhenUsed="1"/>
+    <w:lsdException w:name="Table 3D effects 3" w:semiHidden="1" w:unhideWhenUsed="1"/>
+    <w:lsdException w:name="Table Contemporary" w:semiHidden="1" w:unhideWhenUsed="1"/>
+    <w:lsdException w:name="Table Elegant" w:semiHidden="1" w:unhideWhenUsed="1"/>
+    <w:lsdException w:name="Table Professional" w:semiHidden="1" w:unhideWhenUsed="1"/>
+    <w:lsdException w:name="Table Subtle 1" w:semiHidden="1" w:unhideWhenUsed="1"/>
+    <w:lsdException w:name="Table Subtle 2" w:semiHidden="1" w:unhideWhenUsed="1"/>
+    <w:lsdException w:name="Table Web 1" w:semiHidden="1" w:unhideWhenUsed="1"/>
+    <w:lsdException w:name="Table Web 2" w:semiHidden="1" w:unhideWhenUsed="1"/>
+    <w:lsdException w:name="Table Web 3" w:semiHidden="1" w:unhideWhenUsed="1"/>
+    <w:lsdException w:name="Balloon Text" w:semiHidden="1" w:unhideWhenUsed="1"/>
+    <w:lsdException w:name="Table Grid" w:uiPriority="59"/>
+    <w:lsdException w:name="Table Theme" w:semiHidden="1" w:unhideWhenUsed="1"/>
+    <w:lsdException w:name="Placeholder Text" w:semiHidden="1"/>
+    <w:lsdException w:name="No Spacing" w:uiPriority="1" w:qFormat="1"/>
+    <w:lsdException w:name="Light Shading" w:uiPriority="60"/>
+    <w:lsdException w:name="Light List" w:uiPriority="61"/>
+    <w:lsdException w:name="Light Grid" w:uiPriority="62"/>
+    <w:lsdException w:name="Medium Shading 1" w:uiPriority="63"/>
+    <w:lsdException w:name="Medium Shading 2" w:uiPriority="64"/>
+    <w:lsdException w:name="Medium List 1" w:uiPriority="65"/>
+    <w:lsdException w:name="Medium List 2" w:uiPriority="66"/>
+    <w:lsdException w:name="Medium Grid 1" w:uiPriority="67"/>
+    <w:lsdException w:name="Medium Grid 2" w:uiPriority="68"/>
+    <w:lsdException w:name="Medium Grid 3" w:uiPriority="69"/>
+    <w:lsdException w:name="Dark List" w:uiPriority="70"/>
+    <w:lsdException w:name="Colorful Shading" w:uiPriority="71"/>
+    <w:lsdException w:name="Colorful List" w:uiPriority="72"/>
+    <w:lsdException w:name="Colorful Grid" w:uiPriority="73"/>
+    <w:lsdException w:name="Light Shading Accent 1" w:uiPriority="60"/>
+    <w:lsdException w:name="Light List Accent 1" w:uiPriority="61"/>
+    <w:lsdException w:name="Light Grid Accent 1" w:uiPriority="62"/>
+    <w:lsdException w:name="Medium Shading 1 Accent 1" w:uiPriority="63"/>
+    <w:lsdException w:name="Medium Shading 2 Accent 1" w:uiPriority="64"/>
+    <w:lsdException w:name="Medium List 1 Accent 1" w:uiPriority="65"/>
+    <w:lsdException w:name="Revision" w:semiHidden="1"/>
+    <w:lsdException w:name="List Paragraph" w:uiPriority="34" w:qFormat="1"/>
+    <w:lsdException w:name="Quote" w:uiPriority="29" w:qFormat="1"/>
+    <w:lsdException w:name="Intense Quote" w:uiPriority="30" w:qFormat="1"/>
+    <w:lsdException w:name="Medium List 2 Accent 1" w:uiPriority="66"/>
+    <w:lsdException w:name="Medium Grid 1 Accent 1" w:uiPriority="67"/>
+    <w:lsdException w:name="Medium Grid 2 Accent 1" w:uiPriority="68"/>
+    <w:lsdException w:name="Medium Grid 3 Accent 1" w:uiPriority="69"/>
+    <w:lsdException w:name="Dark List Accent 1" w:uiPriority="70"/>
+    <w:lsdException w:name="Colorful Shading Accent 1" w:uiPriority="71"/>
+    <w:lsdException w:name="Colorful List Accent 1" w:uiPriority="72"/>
+    <w:lsdException w:name="Colorful Grid Accent 1" w:uiPriority="73"/>
+    <w:lsdException w:name="Light Shading Accent 2" w:uiPriority="60"/>
+    <w:lsdException w:name="Light List Accent 2" w:uiPriority="61"/>
+    <w:lsdException w:name="Light Grid Accent 2" w:uiPriority="62"/>
+    <w:lsdException w:name="Medium Shading 1 Accent 2" w:uiPriority="63"/>
+    <w:lsdException w:name="Medium Shading 2 Accent 2" w:uiPriority="64"/>
+    <w:lsdException w:name="Medium List 1 Accent 2" w:uiPriority="65"/>
+    <w:lsdException w:name="Medium List 2 Accent 2" w:uiPriority="66"/>
+    <w:lsdException w:name="Medium Grid 1 Accent 2" w:uiPriority="67"/>
+    <w:lsdException w:name="Medium Grid 2 Accent 2" w:uiPriority="68"/>
+    <w:lsdException w:name="Medium Grid 3 Accent 2" w:uiPriority="69"/>
+    <w:lsdException w:name="Dark List Accent 2" w:uiPriority="70"/>
+    <w:lsdException w:name="Colorful Shading Accent 2" w:uiPriority="71"/>
+    <w:lsdException w:name="Colorful List Accent 2" w:uiPriority="72"/>
+    <w:lsdException w:name="Colorful Grid Accent 2" w:uiPriority="73"/>
+    <w:lsdException w:name="Light Shading Accent 3" w:uiPriority="60"/>
+    <w:lsdException w:name="Light List Accent 3" w:uiPriority="61"/>
+    <w:lsdException w:name="Light Grid Accent 3" w:uiPriority="62"/>
+    <w:lsdException w:name="Medium Shading 1 Accent 3" w:uiPriority="63"/>
+    <w:lsdException w:name="Medium Shading 2 Accent 3" w:uiPriority="64"/>
+    <w:lsdException w:name="Medium List 1 Accent 3" w:uiPriority="65"/>
+    <w:lsdException w:name="Medium List 2 Accent 3" w:uiPriority="66"/>
+    <w:lsdException w:name="Medium Grid 1 Accent 3" w:uiPriority="67"/>
+    <w:lsdException w:name="Medium Grid 2 Accent 3" w:uiPriority="68"/>
+    <w:lsdException w:name="Medium Grid 3 Accent 3" w:uiPriority="69"/>
+    <w:lsdException w:name="Dark List Accent 3" w:uiPriority="70"/>
+    <w:lsdException w:name="Colorful Shading Accent 3" w:uiPriority="71"/>
+    <w:lsdException w:name="Colorful List Accent 3" w:uiPriority="72"/>
+    <w:lsdException w:name="Colorful Grid Accent 3" w:uiPriority="73"/>
+    <w:lsdException w:name="Light Shading Accent 4" w:uiPriority="60"/>
+    <w:lsdException w:name="Light List Accent 4" w:uiPriority="61"/>
+    <w:lsdException w:name="Light Grid Accent 4" w:uiPriority="62"/>
+    <w:lsdException w:name="Medium Shading 1 Accent 4" w:uiPriority="63"/>
+    <w:lsdException w:name="Medium Shading 2 Accent 4" w:uiPriority="64"/>
+    <w:lsdException w:name="Medium List 1 Accent 4" w:uiPriority="65"/>
+    <w:lsdException w:name="Medium List 2 Accent 4" w:uiPriority="66"/>
+    <w:lsdException w:name="Medium Grid 1 Accent 4" w:uiPriority="67"/>
+    <w:lsdException w:name="Medium Grid 2 Accent 4" w:uiPriority="68"/>
+    <w:lsdException w:name="Medium Grid 3 Accent 4" w:uiPriority="69"/>
+    <w:lsdException w:name="Dark List Accent 4" w:uiPriority="70"/>
+    <w:lsdException w:name="Colorful Shading Accent 4" w:uiPriority="71"/>
+    <w:lsdException w:name="Colorful List Accent 4" w:uiPriority="72"/>
+    <w:lsdException w:name="Colorful Grid Accent 4" w:uiPriority="73"/>
+    <w:lsdException w:name="Light Shading Accent 5" w:uiPriority="60"/>
+    <w:lsdException w:name="Light List Accent 5" w:uiPriority="61"/>
+    <w:lsdException w:name="Light Grid Accent 5" w:uiPriority="62"/>
+    <w:lsdException w:name="Medium Shading 1 Accent 5" w:uiPriority="63"/>
+    <w:lsdException w:name="Medium Shading 2 Accent 5" w:uiPriority="64"/>
+    <w:lsdException w:name="Medium List 1 Accent 5" w:uiPriority="65"/>
+    <w:lsdException w:name="Medium List 2 Accent 5" w:uiPriority="66"/>
+    <w:lsdException w:name="Medium Grid 1 Accent 5" w:uiPriority="67"/>
+    <w:lsdException w:name="Medium Grid 2 Accent 5" w:uiPriority="68"/>
+    <w:lsdException w:name="Medium Grid 3 Accent 5" w:uiPriority="69"/>
+    <w:lsdException w:name="Dark List Accent 5" w:uiPriority="70"/>
+    <w:lsdException w:name="Colorful Shading Accent 5" w:uiPriority="71"/>
+    <w:lsdException w:name="Colorful List Accent 5" w:uiPriority="72"/>
+    <w:lsdException w:name="Colorful Grid Accent 5" w:uiPriority="73"/>
+    <w:lsdException w:name="Light Shading Accent 6" w:uiPriority="60"/>
+    <w:lsdException w:name="Light List Accent 6" w:uiPriority="61"/>
+    <w:lsdException w:name="Light Grid Accent 6" w:uiPriority="62"/>
+    <w:lsdException w:name="Medium Shading 1 Accent 6" w:uiPriority="63"/>
+    <w:lsdException w:name="Medium Shading 2 Accent 6" w:uiPriority="64"/>
+    <w:lsdException w:name="Medium List 1 Accent 6" w:uiPriority="65"/>
+    <w:lsdException w:name="Medium List 2 Accent 6" w:uiPriority="66"/>
+    <w:lsdException w:name="Medium Grid 1 Accent 6" w:uiPriority="67"/>
+    <w:lsdException w:name="Medium Grid 2 Accent 6" w:uiPriority="68"/>
+    <w:lsdException w:name="Medium Grid 3 Accent 6" w:uiPriority="69"/>
+    <w:lsdException w:name="Dark List Accent 6" w:uiPriority="70"/>
+    <w:lsdException w:name="Colorful Shading Accent 6" w:uiPriority="71"/>
+    <w:lsdException w:name="Colorful List Accent 6" w:uiPriority="72"/>
+    <w:lsdException w:name="Colorful Grid Accent 6" w:uiPriority="73"/>
+    <w:lsdException w:name="Subtle Emphasis" w:uiPriority="19" w:qFormat="1"/>
+    <w:lsdException w:name="Intense Emphasis" w:uiPriority="21" w:qFormat="1"/>
+    <w:lsdException w:name="Subtle Reference" w:uiPriority="31" w:qFormat="1"/>
+    <w:lsdException w:name="Intense Reference" w:uiPriority="32" w:qFormat="1"/>
+    <w:lsdException w:name="Book Title" w:uiPriority="33" w:qFormat="1"/>
+    <w:lsdException w:name="Bibliography" w:semiHidden="1" w:uiPriority="37" w:unhideWhenUsed="1"/>
+    <w:lsdException w:name="TOC Heading" w:semiHidden="1" w:uiPriority="39" w:unhideWhenUsed="1" w:qFormat="1"/>
+    <w:lsdException w:name="Plain Table 1" w:uiPriority="41"/>
+    <w:lsdException w:name="Plain Table 2" w:uiPriority="42"/>
+    <w:lsdException w:name="Plain Table 3" w:uiPriority="43"/>
+    <w:lsdException w:name="Plain Table 4" w:uiPriority="44"/>
+    <w:lsdException w:name="Plain Table 5" w:uiPriority="45"/>
+    <w:lsdException w:name="Grid Table Light" w:uiPriority="40"/>
+    <w:lsdException w:name="Grid Table 1 Light" w:uiPriority="46"/>
+    <w:lsdException w:name="Grid Table 2" w:uiPriority="47"/>
+    <w:lsdException w:name="Grid Table 3" w:uiPriority="48"/>
+    <w:lsdException w:name="Grid Table 4" w:uiPriority="49"/>
+    <w:lsdException w:name="Grid Table 5 Dark" w:uiPriority="50"/>
+    <w:lsdException w:name="Grid Table 6 Colorful" w:uiPriority="51"/>
+    <w:lsdException w:name="Grid Table 7 Colorful" w:uiPriority="52"/>
+    <w:lsdException w:name="Grid Table 1 Light Accent 1" w:uiPriority="46"/>
+    <w:lsdException w:name="Grid Table 2 Accent 1" w:uiPriority="47"/>
+    <w:lsdException w:name="Grid Table 3 Accent 1" w:uiPriority="48"/>
+    <w:lsdException w:name="Grid Table 4 Accent 1" w:uiPriority="49"/>
+    <w:lsdException w:name="Grid Table 5 Dark Accent 1" w:uiPriority="50"/>
+    <w:lsdException w:name="Grid Table 6 Colorful Accent 1" w:uiPriority="51"/>
+    <w:lsdException w:name="Grid Table 7 Colorful Accent 1" w:uiPriority="52"/>
+    <w:lsdException w:name="Grid Table 1 Light Accent 2" w:uiPriority="46"/>
+    <w:lsdException w:name="Grid Table 2 Accent 2" w:uiPriority="47"/>
+    <w:lsdException w:name="Grid Table 3 Accent 2" w:uiPriority="48"/>
+    <w:lsdException w:name="Grid Table 4 Accent 2" w:uiPriority="49"/>
+    <w:lsdException w:name="Grid Table 5 Dark Accent 2" w:uiPriority="50"/>
+    <w:lsdException w:name="Grid Table 6 Colorful Accent 2" w:uiPriority="51"/>
+    <w:lsdException w:name="Grid Table 7 Colorful Accent 2" w:uiPriority="52"/>
+    <w:lsdException w:name="Grid Table 1 Light Accent 3" w:uiPriority="46"/>
+    <w:lsdException w:name="Grid Table 2 Accent 3" w:uiPriority="47"/>
+    <w:lsdException w:name="Grid Table 3 Accent 3" w:uiPriority="48"/>
+    <w:lsdException w:name="Grid Table 4 Accent 3" w:uiPriority="49"/>
+    <w:lsdException w:name="Grid Table 5 Dark Accent 3" w:uiPriority="50"/>
+    <w:lsdException w:name="Grid Table 6 Colorful Accent 3" w:uiPriority="51"/>
+    <w:lsdException w:name="Grid Table 7 Colorful Accent 3" w:uiPriority="52"/>
+    <w:lsdException w:name="Grid Table 1 Light Accent 4" w:uiPriority="46"/>
+    <w:lsdException w:name="Grid Table 2 Accent 4" w:uiPriority="47"/>
+    <w:lsdException w:name="Grid Table 3 Accent 4" w:uiPriority="48"/>
+    <w:lsdException w:name="Grid Table 4 Accent 4" w:uiPriority="49"/>
+    <w:lsdException w:name="Grid Table 5 Dark Accent 4" w:uiPriority="50"/>
+    <w:lsdException w:name="Grid Table 6 Colorful Accent 4" w:uiPriority="51"/>
+    <w:lsdException w:name="Grid Table 7 Colorful Accent 4" w:uiPriority="52"/>
+    <w:lsdException w:name="Grid Table 1 Light Accent 5" w:uiPriority="46"/>
+    <w:lsdException w:name="Grid Table 2 Accent 5" w:uiPriority="47"/>
+    <w:lsdException w:name="Grid Table 3 Accent 5" w:uiPriority="48"/>
+    <w:lsdException w:name="Grid Table 4 Accent 5" w:uiPriority="49"/>
+    <w:lsdException w:name="Grid Table 5 Dark Accent 5" w:uiPriority="50"/>
+    <w:lsdException w:name="Grid Table 6 Colorful Accent 5" w:uiPriority="51"/>
+    <w:lsdException w:name="Grid Table 7 Colorful Accent 5" w:uiPriority="52"/>
+    <w:lsdException w:name="Grid Table 1 Light Accent 6" w:uiPriority="46"/>
+    <w:lsdException w:name="Grid Table 2 Accent 6" w:uiPriority="47"/>
+    <w:lsdException w:name="Grid Table 3 Accent 6" w:uiPriority="48"/>
+    <w:lsdException w:name="Grid Table 4 Accent 6" w:uiPriority="49"/>
+    <w:lsdException w:name="Grid Table 5 Dark Accent 6" w:uiPriority="50"/>
+    <w:lsdException w:name="Grid Table 6 Colorful Accent 6" w:uiPriority="51"/>
+    <w:lsdException w:name="Grid Table 7 Colorful Accent 6" w:uiPriority="52"/>
+    <w:lsdException w:name="List Table 1 Light" w:uiPriority="46"/>
+    <w:lsdException w:name="List Table 2" w:uiPriority="47"/>
+    <w:lsdException w:name="List Table 3" w:uiPriority="48"/>
+    <w:lsdException w:name="List Table 4" w:uiPriority="49"/>
+    <w:lsdException w:name="List Table 5 Dark" w:uiPriority="50"/>
+    <w:lsdException w:name="List Table 6 Colorful" w:uiPriority="51"/>
+    <w:lsdException w:name="List Table 7 Colorful" w:uiPriority="52"/>
+    <w:lsdException w:name="List Table 1 Light Accent 1" w:uiPriority="46"/>
+    <w:lsdException w:name="List Table 2 Accent 1" w:uiPriority="47"/>
+    <w:lsdException w:name="List Table 3 Accent 1" w:uiPriority="48"/>
+    <w:lsdException w:name="List Table 4 Accent 1" w:uiPriority="49"/>
+    <w:lsdException w:name="List Table 5 Dark Accent 1" w:uiPriority="50"/>
+    <w:lsdException w:name="List Table 6 Colorful Accent 1" w:uiPriority="51"/>
+    <w:lsdException w:name="List Table 7 Colorful Accent 1" w:uiPriority="52"/>
+    <w:lsdException w:name="List Table 1 Light Accent 2" w:uiPriority="46"/>
+    <w:lsdException w:name="List Table 2 Accent 2" w:uiPriority="47"/>
+    <w:lsdException w:name="List Table 3 Accent 2" w:uiPriority="48"/>
+    <w:lsdException w:name="List Table 4 Accent 2" w:uiPriority="49"/>
+    <w:lsdException w:name="List Table 5 Dark Accent 2" w:uiPriority="50"/>
+    <w:lsdException w:name="List Table 6 Colorful Accent 2" w:uiPriority="51"/>
+    <w:lsdException w:name="List Table 7 Colorful Accent 2" w:uiPriority="52"/>
+    <w:lsdException w:name="List Table 1 Light Accent 3" w:uiPriority="46"/>
+    <w:lsdException w:name="List Table 2 Accent 3" w:uiPriority="47"/>
+    <w:lsdException w:name="List Table 3 Accent 3" w:uiPriority="48"/>
+    <w:lsdException w:name="List Table 4 Accent 3" w:uiPriority="49"/>
+    <w:lsdException w:name="List Table 5 Dark Accent 3" w:uiPriority="50"/>
+    <w:lsdException w:name="List Table 6 Colorful Accent 3" w:uiPriority="51"/>
+    <w:lsdException w:name="List Table 7 Colorful Accent 3" w:uiPriority="52"/>
+    <w:lsdException w:name="List Table 1 Light Accent 4" w:uiPriority="46"/>
+    <w:lsdException w:name="List Table 2 Accent 4" w:uiPriority="47"/>
+    <w:lsdException w:name="List Table 3 Accent 4" w:uiPriority="48"/>
+    <w:lsdException w:name="List Table 4 Accent 4" w:uiPriority="49"/>
+    <w:lsdException w:name="List Table 5 Dark Accent 4" w:uiPriority="50"/>
+    <w:lsdException w:name="List Table 6 Colorful Accent 4" w:uiPriority="51"/>
+    <w:lsdException w:name="List Table 7 Colorful Accent 4" w:uiPriority="52"/>
+    <w:lsdException w:name="List Table 1 Light Accent 5" w:uiPriority="46"/>
+    <w:lsdException w:name="List Table 2 Accent 5" w:uiPriority="47"/>
+    <w:lsdException w:name="List Table 3 Accent 5" w:uiPriority="48"/>
+    <w:lsdException w:name="List Table 4 Accent 5" w:uiPriority="49"/>
+    <w:lsdException w:name="List Table 5 Dark Accent 5" w:uiPriority="50"/>
+    <w:lsdException w:name="List Table 6 Colorful Accent 5" w:uiPriority="51"/>
+    <w:lsdException w:name="List Table 7 Colorful Accent 5" w:uiPriority="52"/>
+    <w:lsdException w:name="List Table 1 Light Accent 6" w:uiPriority="46"/>
+    <w:lsdException w:name="List Table 2 Accent 6" w:uiPriority="47"/>
+    <w:lsdException w:name="List Table 3 Accent 6" w:uiPriority="48"/>
+    <w:lsdException w:name="List Table 4 Accent 6" w:uiPriority="49"/>
+    <w:lsdException w:name="List Table 5 Dark Accent 6" w:uiPriority="50"/>
+    <w:lsdException w:name="List Table 6 Colorful Accent 6" w:uiPriority="51"/>
+    <w:lsdException w:name="List Table 7 Colorful Accent 6" w:uiPriority="52"/>
   </w:latentStyles>
   <w:style w:type="paragraph" w:default="1" w:styleId="Normal">
     <w:name w:val="Normal"/>
@@ -776,206 +1884,16 @@
       <w:contextualSpacing/>
     </w:pPr>
   </w:style>
-</w:styles>
-</file>
-
-<file path=word/stylesWithEffects.xml><?xml version="1.0" encoding="utf-8"?>
-<w:styles xmlns:wpc="http://schemas.microsoft.com/office/word/2010/wordprocessingCanvas" xmlns:mc="http://schemas.openxmlformats.org/markup-compatibility/2006" xmlns:o="urn:schemas-microsoft-com:office:office" xmlns:r="http://schemas.openxmlformats.org/officeDocument/2006/relationships" xmlns:m="http://schemas.openxmlformats.org/officeDocument/2006/math" xmlns:v="urn:schemas-microsoft-com:vml" xmlns:wp14="http://schemas.microsoft.com/office/word/2010/wordprocessingDrawing" xmlns:wp="http://schemas.openxmlformats.org/drawingml/2006/wordprocessingDrawing" xmlns:w10="urn:schemas-microsoft-com:office:word" xmlns:w="http://schemas.openxmlformats.org/wordprocessingml/2006/main" xmlns:w14="http://schemas.microsoft.com/office/word/2010/wordml" xmlns:wpg="http://schemas.microsoft.com/office/word/2010/wordprocessingGroup" xmlns:wpi="http://schemas.microsoft.com/office/word/2010/wordprocessingInk" xmlns:wne="http://schemas.microsoft.com/office/word/2006/wordml" xmlns:wps="http://schemas.microsoft.com/office/word/2010/wordprocessingShape" mc:Ignorable="w14 wp14">
-  <w:docDefaults>
-    <w:rPrDefault>
-      <w:rPr>
-        <w:rFonts w:asciiTheme="minorHAnsi" w:eastAsiaTheme="minorHAnsi" w:hAnsiTheme="minorHAnsi" w:cstheme="minorBidi"/>
-        <w:sz w:val="22"/>
-        <w:szCs w:val="22"/>
-        <w:lang w:val="en-US" w:eastAsia="en-US" w:bidi="ar-SA"/>
-      </w:rPr>
-    </w:rPrDefault>
-    <w:pPrDefault>
-      <w:pPr>
-        <w:spacing w:after="200" w:line="276" w:lineRule="auto"/>
-      </w:pPr>
-    </w:pPrDefault>
-  </w:docDefaults>
-  <w:latentStyles w:defLockedState="0" w:defUIPriority="99" w:defSemiHidden="1" w:defUnhideWhenUsed="1" w:defQFormat="0" w:count="267">
-    <w:lsdException w:name="Normal" w:semiHidden="0" w:uiPriority="0" w:unhideWhenUsed="0" w:qFormat="1"/>
-    <w:lsdException w:name="heading 1" w:semiHidden="0" w:uiPriority="9" w:unhideWhenUsed="0" w:qFormat="1"/>
-    <w:lsdException w:name="heading 2" w:uiPriority="9" w:qFormat="1"/>
-    <w:lsdException w:name="heading 3" w:uiPriority="9" w:qFormat="1"/>
-    <w:lsdException w:name="heading 4" w:uiPriority="9" w:qFormat="1"/>
-    <w:lsdException w:name="heading 5" w:uiPriority="9" w:qFormat="1"/>
-    <w:lsdException w:name="heading 6" w:uiPriority="9" w:qFormat="1"/>
-    <w:lsdException w:name="heading 7" w:uiPriority="9" w:qFormat="1"/>
-    <w:lsdException w:name="heading 8" w:uiPriority="9" w:qFormat="1"/>
-    <w:lsdException w:name="heading 9" w:uiPriority="9" w:qFormat="1"/>
-    <w:lsdException w:name="toc 1" w:uiPriority="39"/>
-    <w:lsdException w:name="toc 2" w:uiPriority="39"/>
-    <w:lsdException w:name="toc 3" w:uiPriority="39"/>
-    <w:lsdException w:name="toc 4" w:uiPriority="39"/>
-    <w:lsdException w:name="toc 5" w:uiPriority="39"/>
-    <w:lsdException w:name="toc 6" w:uiPriority="39"/>
-    <w:lsdException w:name="toc 7" w:uiPriority="39"/>
-    <w:lsdException w:name="toc 8" w:uiPriority="39"/>
-    <w:lsdException w:name="toc 9" w:uiPriority="39"/>
-    <w:lsdException w:name="caption" w:uiPriority="35" w:qFormat="1"/>
-    <w:lsdException w:name="Title" w:semiHidden="0" w:uiPriority="10" w:unhideWhenUsed="0" w:qFormat="1"/>
-    <w:lsdException w:name="Default Paragraph Font" w:uiPriority="1"/>
-    <w:lsdException w:name="Subtitle" w:semiHidden="0" w:uiPriority="11" w:unhideWhenUsed="0" w:qFormat="1"/>
-    <w:lsdException w:name="Strong" w:semiHidden="0" w:uiPriority="22" w:unhideWhenUsed="0" w:qFormat="1"/>
-    <w:lsdException w:name="Emphasis" w:semiHidden="0" w:uiPriority="20" w:unhideWhenUsed="0" w:qFormat="1"/>
-    <w:lsdException w:name="Table Grid" w:semiHidden="0" w:uiPriority="59" w:unhideWhenUsed="0"/>
-    <w:lsdException w:name="Placeholder Text" w:unhideWhenUsed="0"/>
-    <w:lsdException w:name="No Spacing" w:semiHidden="0" w:uiPriority="1" w:unhideWhenUsed="0" w:qFormat="1"/>
-    <w:lsdException w:name="Light Shading" w:semiHidden="0" w:uiPriority="60" w:unhideWhenUsed="0"/>
-    <w:lsdException w:name="Light List" w:semiHidden="0" w:uiPriority="61" w:unhideWhenUsed="0"/>
-    <w:lsdException w:name="Light Grid" w:semiHidden="0" w:uiPriority="62" w:unhideWhenUsed="0"/>
-    <w:lsdException w:name="Medium Shading 1" w:semiHidden="0" w:uiPriority="63" w:unhideWhenUsed="0"/>
-    <w:lsdException w:name="Medium Shading 2" w:semiHidden="0" w:uiPriority="64" w:unhideWhenUsed="0"/>
-    <w:lsdException w:name="Medium List 1" w:semiHidden="0" w:uiPriority="65" w:unhideWhenUsed="0"/>
-    <w:lsdException w:name="Medium List 2" w:semiHidden="0" w:uiPriority="66" w:unhideWhenUsed="0"/>
-    <w:lsdException w:name="Medium Grid 1" w:semiHidden="0" w:uiPriority="67" w:unhideWhenUsed="0"/>
-    <w:lsdException w:name="Medium Grid 2" w:semiHidden="0" w:uiPriority="68" w:unhideWhenUsed="0"/>
-    <w:lsdException w:name="Medium Grid 3" w:semiHidden="0" w:uiPriority="69" w:unhideWhenUsed="0"/>
-    <w:lsdException w:name="Dark List" w:semiHidden="0" w:uiPriority="70" w:unhideWhenUsed="0"/>
-    <w:lsdException w:name="Colorful Shading" w:semiHidden="0" w:uiPriority="71" w:unhideWhenUsed="0"/>
-    <w:lsdException w:name="Colorful List" w:semiHidden="0" w:uiPriority="72" w:unhideWhenUsed="0"/>
-    <w:lsdException w:name="Colorful Grid" w:semiHidden="0" w:uiPriority="73" w:unhideWhenUsed="0"/>
-    <w:lsdException w:name="Light Shading Accent 1" w:semiHidden="0" w:uiPriority="60" w:unhideWhenUsed="0"/>
-    <w:lsdException w:name="Light List Accent 1" w:semiHidden="0" w:uiPriority="61" w:unhideWhenUsed="0"/>
-    <w:lsdException w:name="Light Grid Accent 1" w:semiHidden="0" w:uiPriority="62" w:unhideWhenUsed="0"/>
-    <w:lsdException w:name="Medium Shading 1 Accent 1" w:semiHidden="0" w:uiPriority="63" w:unhideWhenUsed="0"/>
-    <w:lsdException w:name="Medium Shading 2 Accent 1" w:semiHidden="0" w:uiPriority="64" w:unhideWhenUsed="0"/>
-    <w:lsdException w:name="Medium List 1 Accent 1" w:semiHidden="0" w:uiPriority="65" w:unhideWhenUsed="0"/>
-    <w:lsdException w:name="Revision" w:unhideWhenUsed="0"/>
-    <w:lsdException w:name="List Paragraph" w:semiHidden="0" w:uiPriority="34" w:unhideWhenUsed="0" w:qFormat="1"/>
-    <w:lsdException w:name="Quote" w:semiHidden="0" w:uiPriority="29" w:unhideWhenUsed="0" w:qFormat="1"/>
-    <w:lsdException w:name="Intense Quote" w:semiHidden="0" w:uiPriority="30" w:unhideWhenUsed="0" w:qFormat="1"/>
-    <w:lsdException w:name="Medium List 2 Accent 1" w:semiHidden="0" w:uiPriority="66" w:unhideWhenUsed="0"/>
-    <w:lsdException w:name="Medium Grid 1 Accent 1" w:semiHidden="0" w:uiPriority="67" w:unhideWhenUsed="0"/>
-    <w:lsdException w:name="Medium Grid 2 Accent 1" w:semiHidden="0" w:uiPriority="68" w:unhideWhenUsed="0"/>
-    <w:lsdException w:name="Medium Grid 3 Accent 1" w:semiHidden="0" w:uiPriority="69" w:unhideWhenUsed="0"/>
-    <w:lsdException w:name="Dark List Accent 1" w:semiHidden="0" w:uiPriority="70" w:unhideWhenUsed="0"/>
-    <w:lsdException w:name="Colorful Shading Accent 1" w:semiHidden="0" w:uiPriority="71" w:unhideWhenUsed="0"/>
-    <w:lsdException w:name="Colorful List Accent 1" w:semiHidden="0" w:uiPriority="72" w:unhideWhenUsed="0"/>
-    <w:lsdException w:name="Colorful Grid Accent 1" w:semiHidden="0" w:uiPriority="73" w:unhideWhenUsed="0"/>
-    <w:lsdException w:name="Light Shading Accent 2" w:semiHidden="0" w:uiPriority="60" w:unhideWhenUsed="0"/>
-    <w:lsdException w:name="Light List Accent 2" w:semiHidden="0" w:uiPriority="61" w:unhideWhenUsed="0"/>
-    <w:lsdException w:name="Light Grid Accent 2" w:semiHidden="0" w:uiPriority="62" w:unhideWhenUsed="0"/>
-    <w:lsdException w:name="Medium Shading 1 Accent 2" w:semiHidden="0" w:uiPriority="63" w:unhideWhenUsed="0"/>
-    <w:lsdException w:name="Medium Shading 2 Accent 2" w:semiHidden="0" w:uiPriority="64" w:unhideWhenUsed="0"/>
-    <w:lsdException w:name="Medium List 1 Accent 2" w:semiHidden="0" w:uiPriority="65" w:unhideWhenUsed="0"/>
-    <w:lsdException w:name="Medium List 2 Accent 2" w:semiHidden="0" w:uiPriority="66" w:unhideWhenUsed="0"/>
-    <w:lsdException w:name="Medium Grid 1 Accent 2" w:semiHidden="0" w:uiPriority="67" w:unhideWhenUsed="0"/>
-    <w:lsdException w:name="Medium Grid 2 Accent 2" w:semiHidden="0" w:uiPriority="68" w:unhideWhenUsed="0"/>
-    <w:lsdException w:name="Medium Grid 3 Accent 2" w:semiHidden="0" w:uiPriority="69" w:unhideWhenUsed="0"/>
-    <w:lsdException w:name="Dark List Accent 2" w:semiHidden="0" w:uiPriority="70" w:unhideWhenUsed="0"/>
-    <w:lsdException w:name="Colorful Shading Accent 2" w:semiHidden="0" w:uiPriority="71" w:unhideWhenUsed="0"/>
-    <w:lsdException w:name="Colorful List Accent 2" w:semiHidden="0" w:uiPriority="72" w:unhideWhenUsed="0"/>
-    <w:lsdException w:name="Colorful Grid Accent 2" w:semiHidden="0" w:uiPriority="73" w:unhideWhenUsed="0"/>
-    <w:lsdException w:name="Light Shading Accent 3" w:semiHidden="0" w:uiPriority="60" w:unhideWhenUsed="0"/>
-    <w:lsdException w:name="Light List Accent 3" w:semiHidden="0" w:uiPriority="61" w:unhideWhenUsed="0"/>
-    <w:lsdException w:name="Light Grid Accent 3" w:semiHidden="0" w:uiPriority="62" w:unhideWhenUsed="0"/>
-    <w:lsdException w:name="Medium Shading 1 Accent 3" w:semiHidden="0" w:uiPriority="63" w:unhideWhenUsed="0"/>
-    <w:lsdException w:name="Medium Shading 2 Accent 3" w:semiHidden="0" w:uiPriority="64" w:unhideWhenUsed="0"/>
-    <w:lsdException w:name="Medium List 1 Accent 3" w:semiHidden="0" w:uiPriority="65" w:unhideWhenUsed="0"/>
-    <w:lsdException w:name="Medium List 2 Accent 3" w:semiHidden="0" w:uiPriority="66" w:unhideWhenUsed="0"/>
-    <w:lsdException w:name="Medium Grid 1 Accent 3" w:semiHidden="0" w:uiPriority="67" w:unhideWhenUsed="0"/>
-    <w:lsdException w:name="Medium Grid 2 Accent 3" w:semiHidden="0" w:uiPriority="68" w:unhideWhenUsed="0"/>
-    <w:lsdException w:name="Medium Grid 3 Accent 3" w:semiHidden="0" w:uiPriority="69" w:unhideWhenUsed="0"/>
-    <w:lsdException w:name="Dark List Accent 3" w:semiHidden="0" w:uiPriority="70" w:unhideWhenUsed="0"/>
-    <w:lsdException w:name="Colorful Shading Accent 3" w:semiHidden="0" w:uiPriority="71" w:unhideWhenUsed="0"/>
-    <w:lsdException w:name="Colorful List Accent 3" w:semiHidden="0" w:uiPriority="72" w:unhideWhenUsed="0"/>
-    <w:lsdException w:name="Colorful Grid Accent 3" w:semiHidden="0" w:uiPriority="73" w:unhideWhenUsed="0"/>
-    <w:lsdException w:name="Light Shading Accent 4" w:semiHidden="0" w:uiPriority="60" w:unhideWhenUsed="0"/>
-    <w:lsdException w:name="Light List Accent 4" w:semiHidden="0" w:uiPriority="61" w:unhideWhenUsed="0"/>
-    <w:lsdException w:name="Light Grid Accent 4" w:semiHidden="0" w:uiPriority="62" w:unhideWhenUsed="0"/>
-    <w:lsdException w:name="Medium Shading 1 Accent 4" w:semiHidden="0" w:uiPriority="63" w:unhideWhenUsed="0"/>
-    <w:lsdException w:name="Medium Shading 2 Accent 4" w:semiHidden="0" w:uiPriority="64" w:unhideWhenUsed="0"/>
-    <w:lsdException w:name="Medium List 1 Accent 4" w:semiHidden="0" w:uiPriority="65" w:unhideWhenUsed="0"/>
-    <w:lsdException w:name="Medium List 2 Accent 4" w:semiHidden="0" w:uiPriority="66" w:unhideWhenUsed="0"/>
-    <w:lsdException w:name="Medium Grid 1 Accent 4" w:semiHidden="0" w:uiPriority="67" w:unhideWhenUsed="0"/>
-    <w:lsdException w:name="Medium Grid 2 Accent 4" w:semiHidden="0" w:uiPriority="68" w:unhideWhenUsed="0"/>
-    <w:lsdException w:name="Medium Grid 3 Accent 4" w:semiHidden="0" w:uiPriority="69" w:unhideWhenUsed="0"/>
-    <w:lsdException w:name="Dark List Accent 4" w:semiHidden="0" w:uiPriority="70" w:unhideWhenUsed="0"/>
-    <w:lsdException w:name="Colorful Shading Accent 4" w:semiHidden="0" w:uiPriority="71" w:unhideWhenUsed="0"/>
-    <w:lsdException w:name="Colorful List Accent 4" w:semiHidden="0" w:uiPriority="72" w:unhideWhenUsed="0"/>
-    <w:lsdException w:name="Colorful Grid Accent 4" w:semiHidden="0" w:uiPriority="73" w:unhideWhenUsed="0"/>
-    <w:lsdException w:name="Light Shading Accent 5" w:semiHidden="0" w:uiPriority="60" w:unhideWhenUsed="0"/>
-    <w:lsdException w:name="Light List Accent 5" w:semiHidden="0" w:uiPriority="61" w:unhideWhenUsed="0"/>
-    <w:lsdException w:name="Light Grid Accent 5" w:semiHidden="0" w:uiPriority="62" w:unhideWhenUsed="0"/>
-    <w:lsdException w:name="Medium Shading 1 Accent 5" w:semiHidden="0" w:uiPriority="63" w:unhideWhenUsed="0"/>
-    <w:lsdException w:name="Medium Shading 2 Accent 5" w:semiHidden="0" w:uiPriority="64" w:unhideWhenUsed="0"/>
-    <w:lsdException w:name="Medium List 1 Accent 5" w:semiHidden="0" w:uiPriority="65" w:unhideWhenUsed="0"/>
-    <w:lsdException w:name="Medium List 2 Accent 5" w:semiHidden="0" w:uiPriority="66" w:unhideWhenUsed="0"/>
-    <w:lsdException w:name="Medium Grid 1 Accent 5" w:semiHidden="0" w:uiPriority="67" w:unhideWhenUsed="0"/>
-    <w:lsdException w:name="Medium Grid 2 Accent 5" w:semiHidden="0" w:uiPriority="68" w:unhideWhenUsed="0"/>
-    <w:lsdException w:name="Medium Grid 3 Accent 5" w:semiHidden="0" w:uiPriority="69" w:unhideWhenUsed="0"/>
-    <w:lsdException w:name="Dark List Accent 5" w:semiHidden="0" w:uiPriority="70" w:unhideWhenUsed="0"/>
-    <w:lsdException w:name="Colorful Shading Accent 5" w:semiHidden="0" w:uiPriority="71" w:unhideWhenUsed="0"/>
-    <w:lsdException w:name="Colorful List Accent 5" w:semiHidden="0" w:uiPriority="72" w:unhideWhenUsed="0"/>
-    <w:lsdException w:name="Colorful Grid Accent 5" w:semiHidden="0" w:uiPriority="73" w:unhideWhenUsed="0"/>
-    <w:lsdException w:name="Light Shading Accent 6" w:semiHidden="0" w:uiPriority="60" w:unhideWhenUsed="0"/>
-    <w:lsdException w:name="Light List Accent 6" w:semiHidden="0" w:uiPriority="61" w:unhideWhenUsed="0"/>
-    <w:lsdException w:name="Light Grid Accent 6" w:semiHidden="0" w:uiPriority="62" w:unhideWhenUsed="0"/>
-    <w:lsdException w:name="Medium Shading 1 Accent 6" w:semiHidden="0" w:uiPriority="63" w:unhideWhenUsed="0"/>
-    <w:lsdException w:name="Medium Shading 2 Accent 6" w:semiHidden="0" w:uiPriority="64" w:unhideWhenUsed="0"/>
-    <w:lsdException w:name="Medium List 1 Accent 6" w:semiHidden="0" w:uiPriority="65" w:unhideWhenUsed="0"/>
-    <w:lsdException w:name="Medium List 2 Accent 6" w:semiHidden="0" w:uiPriority="66" w:unhideWhenUsed="0"/>
-    <w:lsdException w:name="Medium Grid 1 Accent 6" w:semiHidden="0" w:uiPriority="67" w:unhideWhenUsed="0"/>
-    <w:lsdException w:name="Medium Grid 2 Accent 6" w:semiHidden="0" w:uiPriority="68" w:unhideWhenUsed="0"/>
-    <w:lsdException w:name="Medium Grid 3 Accent 6" w:semiHidden="0" w:uiPriority="69" w:unhideWhenUsed="0"/>
-    <w:lsdException w:name="Dark List Accent 6" w:semiHidden="0" w:uiPriority="70" w:unhideWhenUsed="0"/>
-    <w:lsdException w:name="Colorful Shading Accent 6" w:semiHidden="0" w:uiPriority="71" w:unhideWhenUsed="0"/>
-    <w:lsdException w:name="Colorful List Accent 6" w:semiHidden="0" w:uiPriority="72" w:unhideWhenUsed="0"/>
-    <w:lsdException w:name="Colorful Grid Accent 6" w:semiHidden="0" w:uiPriority="73" w:unhideWhenUsed="0"/>
-    <w:lsdException w:name="Subtle Emphasis" w:semiHidden="0" w:uiPriority="19" w:unhideWhenUsed="0" w:qFormat="1"/>
-    <w:lsdException w:name="Intense Emphasis" w:semiHidden="0" w:uiPriority="21" w:unhideWhenUsed="0" w:qFormat="1"/>
-    <w:lsdException w:name="Subtle Reference" w:semiHidden="0" w:uiPriority="31" w:unhideWhenUsed="0" w:qFormat="1"/>
-    <w:lsdException w:name="Intense Reference" w:semiHidden="0" w:uiPriority="32" w:unhideWhenUsed="0" w:qFormat="1"/>
-    <w:lsdException w:name="Book Title" w:semiHidden="0" w:uiPriority="33" w:unhideWhenUsed="0" w:qFormat="1"/>
-    <w:lsdException w:name="Bibliography" w:uiPriority="37"/>
-    <w:lsdException w:name="TOC Heading" w:uiPriority="39" w:qFormat="1"/>
-  </w:latentStyles>
-  <w:style w:type="paragraph" w:default="1" w:styleId="Normal">
-    <w:name w:val="Normal"/>
-    <w:qFormat/>
-  </w:style>
-  <w:style w:type="character" w:default="1" w:styleId="DefaultParagraphFont">
-    <w:name w:val="Default Paragraph Font"/>
-    <w:uiPriority w:val="1"/>
-    <w:semiHidden/>
+  <w:style w:type="character" w:styleId="Hyperlink">
+    <w:name w:val="Hyperlink"/>
+    <w:basedOn w:val="DefaultParagraphFont"/>
+    <w:uiPriority w:val="99"/>
     <w:unhideWhenUsed/>
-  </w:style>
-  <w:style w:type="table" w:default="1" w:styleId="TableNormal">
-    <w:name w:val="Normal Table"/>
-    <w:uiPriority w:val="99"/>
-    <w:semiHidden/>
-    <w:unhideWhenUsed/>
-    <w:tblPr>
-      <w:tblInd w:w="0" w:type="dxa"/>
-      <w:tblCellMar>
-        <w:top w:w="0" w:type="dxa"/>
-        <w:left w:w="108" w:type="dxa"/>
-        <w:bottom w:w="0" w:type="dxa"/>
-        <w:right w:w="108" w:type="dxa"/>
-      </w:tblCellMar>
-    </w:tblPr>
-  </w:style>
-  <w:style w:type="numbering" w:default="1" w:styleId="NoList">
-    <w:name w:val="No List"/>
-    <w:uiPriority w:val="99"/>
-    <w:semiHidden/>
-    <w:unhideWhenUsed/>
-  </w:style>
-  <w:style w:type="paragraph" w:styleId="ListParagraph">
-    <w:name w:val="List Paragraph"/>
-    <w:basedOn w:val="Normal"/>
-    <w:uiPriority w:val="34"/>
-    <w:qFormat/>
-    <w:rsid w:val="00FE46EA"/>
-    <w:pPr>
-      <w:ind w:left="720"/>
-      <w:contextualSpacing/>
-    </w:pPr>
+    <w:rsid w:val="00407F6F"/>
+    <w:rPr>
+      <w:color w:val="0000FF" w:themeColor="hyperlink"/>
+      <w:u w:val="single"/>
+    </w:rPr>
   </w:style>
 </w:styles>
 </file>

</xml_diff>

<commit_message>
updated tool and docs;
</commit_message>
<xml_diff>
--- a/Budgeting-and-Financial-Planning-Tools-Documentation.docx
+++ b/Budgeting-and-Financial-Planning-Tools-Documentation.docx
@@ -1,6 +1,6 @@
 
 <file path=word/document.xml><?xml version="1.0" encoding="utf-8"?>
-<w:document xmlns:wpc="http://schemas.microsoft.com/office/word/2010/wordprocessingCanvas" xmlns:mc="http://schemas.openxmlformats.org/markup-compatibility/2006" xmlns:o="urn:schemas-microsoft-com:office:office" xmlns:r="http://schemas.openxmlformats.org/officeDocument/2006/relationships" xmlns:m="http://schemas.openxmlformats.org/officeDocument/2006/math" xmlns:v="urn:schemas-microsoft-com:vml" xmlns:wp14="http://schemas.microsoft.com/office/word/2010/wordprocessingDrawing" xmlns:wp="http://schemas.openxmlformats.org/drawingml/2006/wordprocessingDrawing" xmlns:w10="urn:schemas-microsoft-com:office:word" xmlns:w="http://schemas.openxmlformats.org/wordprocessingml/2006/main" xmlns:w14="http://schemas.microsoft.com/office/word/2010/wordml" xmlns:w15="http://schemas.microsoft.com/office/word/2012/wordml" xmlns:wpg="http://schemas.microsoft.com/office/word/2010/wordprocessingGroup" xmlns:wpi="http://schemas.microsoft.com/office/word/2010/wordprocessingInk" xmlns:wne="http://schemas.microsoft.com/office/word/2006/wordml" xmlns:wps="http://schemas.microsoft.com/office/word/2010/wordprocessingShape" mc:Ignorable="w14 w15 wp14">
+<w:document xmlns:wpc="http://schemas.microsoft.com/office/word/2010/wordprocessingCanvas" xmlns:cx="http://schemas.microsoft.com/office/drawing/2014/chartex" xmlns:cx1="http://schemas.microsoft.com/office/drawing/2015/9/8/chartex" xmlns:cx2="http://schemas.microsoft.com/office/drawing/2015/10/21/chartex" xmlns:mc="http://schemas.openxmlformats.org/markup-compatibility/2006" xmlns:o="urn:schemas-microsoft-com:office:office" xmlns:r="http://schemas.openxmlformats.org/officeDocument/2006/relationships" xmlns:m="http://schemas.openxmlformats.org/officeDocument/2006/math" xmlns:v="urn:schemas-microsoft-com:vml" xmlns:wp14="http://schemas.microsoft.com/office/word/2010/wordprocessingDrawing" xmlns:wp="http://schemas.openxmlformats.org/drawingml/2006/wordprocessingDrawing" xmlns:w10="urn:schemas-microsoft-com:office:word" xmlns:w="http://schemas.openxmlformats.org/wordprocessingml/2006/main" xmlns:w14="http://schemas.microsoft.com/office/word/2010/wordml" xmlns:w15="http://schemas.microsoft.com/office/word/2012/wordml" xmlns:w16se="http://schemas.microsoft.com/office/word/2015/wordml/symex" xmlns:wpg="http://schemas.microsoft.com/office/word/2010/wordprocessingGroup" xmlns:wpi="http://schemas.microsoft.com/office/word/2010/wordprocessingInk" xmlns:wne="http://schemas.microsoft.com/office/word/2006/wordml" xmlns:wps="http://schemas.microsoft.com/office/word/2010/wordprocessingShape" mc:Ignorable="w14 w15 w16se wp14">
   <w:body>
     <w:p>
       <w:pPr>
@@ -174,7 +174,13 @@
         <w:t xml:space="preserve">it </w:t>
       </w:r>
       <w:r>
-        <w:t>is shared with you for use at your own risk.</w:t>
+        <w:t xml:space="preserve">is shared with you for </w:t>
+      </w:r>
+      <w:r>
+        <w:t>information only. U</w:t>
+      </w:r>
+      <w:r>
+        <w:t>se at your own risk.</w:t>
       </w:r>
     </w:p>
     <w:p/>
@@ -261,15 +267,7 @@
     </w:p>
     <w:p>
       <w:r>
-        <w:t xml:space="preserve">The key idea of the flow budget is that cash flow should be positive. The purpose of the flow budget is to ensure a stable, positive cash flow, but it is not to maximize </w:t>
-      </w:r>
-      <w:proofErr w:type="spellStart"/>
-      <w:r>
-        <w:t>cashflow</w:t>
-      </w:r>
-      <w:proofErr w:type="spellEnd"/>
-      <w:r>
-        <w:t>.</w:t>
+        <w:t>The key idea of the flow budget is that cash flow should be positive. The purpose of the flow budget is to ensure a stable, positive cash flow, but it is not to maximize cashflow.</w:t>
       </w:r>
     </w:p>
     <w:p>
@@ -553,15 +551,7 @@
         <w:t>Generally, f</w:t>
       </w:r>
       <w:r>
-        <w:t xml:space="preserve">ollow the “3 Strikes and You’re </w:t>
-      </w:r>
-      <w:proofErr w:type="gramStart"/>
-      <w:r>
-        <w:t>Out</w:t>
-      </w:r>
-      <w:proofErr w:type="gramEnd"/>
-      <w:r>
-        <w:t xml:space="preserve">” rule. See: </w:t>
+        <w:t xml:space="preserve">ollow the “3 Strikes and You’re Out” rule. See: </w:t>
       </w:r>
       <w:hyperlink r:id="rId5" w:history="1">
         <w:r>
@@ -995,6 +985,19 @@
       <w:r>
         <w:t>Consistency is key in budgeting. Some things can be budgeted in different ways. For example, you could create a budget line for coffee and budget your morning coffee, or you could include it in your eating out budget, or include it as part of your spending money budget. Any of those is fine as long as you keep measuring it the same way from month to month. You can’t improve if you keep shifting it around and all of your numbers get crazy and incomparable like apples and oranges.</w:t>
       </w:r>
+    </w:p>
+    <w:p>
+      <w:r>
+        <w:t xml:space="preserve"> Also see: </w:t>
+      </w:r>
+      <w:hyperlink r:id="rId6" w:history="1">
+        <w:r>
+          <w:rPr>
+            <w:rStyle w:val="Hyperlink"/>
+          </w:rPr>
+          <w:t>http://www.afterecon.com/economics-and-finance/time-and-debt/</w:t>
+        </w:r>
+      </w:hyperlink>
     </w:p>
     <w:p>
       <w:bookmarkStart w:id="0" w:name="_GoBack"/>
@@ -1011,7 +1014,7 @@
 </file>
 
 <file path=word/numbering.xml><?xml version="1.0" encoding="utf-8"?>
-<w:numbering xmlns:wpc="http://schemas.microsoft.com/office/word/2010/wordprocessingCanvas" xmlns:mc="http://schemas.openxmlformats.org/markup-compatibility/2006" xmlns:o="urn:schemas-microsoft-com:office:office" xmlns:r="http://schemas.openxmlformats.org/officeDocument/2006/relationships" xmlns:m="http://schemas.openxmlformats.org/officeDocument/2006/math" xmlns:v="urn:schemas-microsoft-com:vml" xmlns:wp14="http://schemas.microsoft.com/office/word/2010/wordprocessingDrawing" xmlns:wp="http://schemas.openxmlformats.org/drawingml/2006/wordprocessingDrawing" xmlns:w10="urn:schemas-microsoft-com:office:word" xmlns:w="http://schemas.openxmlformats.org/wordprocessingml/2006/main" xmlns:w14="http://schemas.microsoft.com/office/word/2010/wordml" xmlns:w15="http://schemas.microsoft.com/office/word/2012/wordml" xmlns:wpg="http://schemas.microsoft.com/office/word/2010/wordprocessingGroup" xmlns:wpi="http://schemas.microsoft.com/office/word/2010/wordprocessingInk" xmlns:wne="http://schemas.microsoft.com/office/word/2006/wordml" xmlns:wps="http://schemas.microsoft.com/office/word/2010/wordprocessingShape" mc:Ignorable="w14 w15 wp14">
+<w:numbering xmlns:wpc="http://schemas.microsoft.com/office/word/2010/wordprocessingCanvas" xmlns:cx="http://schemas.microsoft.com/office/drawing/2014/chartex" xmlns:cx1="http://schemas.microsoft.com/office/drawing/2015/9/8/chartex" xmlns:cx2="http://schemas.microsoft.com/office/drawing/2015/10/21/chartex" xmlns:mc="http://schemas.openxmlformats.org/markup-compatibility/2006" xmlns:o="urn:schemas-microsoft-com:office:office" xmlns:r="http://schemas.openxmlformats.org/officeDocument/2006/relationships" xmlns:m="http://schemas.openxmlformats.org/officeDocument/2006/math" xmlns:v="urn:schemas-microsoft-com:vml" xmlns:wp14="http://schemas.microsoft.com/office/word/2010/wordprocessingDrawing" xmlns:wp="http://schemas.openxmlformats.org/drawingml/2006/wordprocessingDrawing" xmlns:w10="urn:schemas-microsoft-com:office:word" xmlns:w="http://schemas.openxmlformats.org/wordprocessingml/2006/main" xmlns:w14="http://schemas.microsoft.com/office/word/2010/wordml" xmlns:w15="http://schemas.microsoft.com/office/word/2012/wordml" xmlns:w16se="http://schemas.microsoft.com/office/word/2015/wordml/symex" xmlns:wpg="http://schemas.microsoft.com/office/word/2010/wordprocessingGroup" xmlns:wpi="http://schemas.microsoft.com/office/word/2010/wordprocessingInk" xmlns:wne="http://schemas.microsoft.com/office/word/2006/wordml" xmlns:wps="http://schemas.microsoft.com/office/word/2010/wordprocessingShape" mc:Ignorable="w14 w15 w16se wp14">
   <w:abstractNum w:abstractNumId="0" w15:restartNumberingAfterBreak="0">
     <w:nsid w:val="05BE0AE7"/>
     <w:multiLevelType w:val="hybridMultilevel"/>
@@ -1453,7 +1456,7 @@
 </file>
 
 <file path=word/styles.xml><?xml version="1.0" encoding="utf-8"?>
-<w:styles xmlns:mc="http://schemas.openxmlformats.org/markup-compatibility/2006" xmlns:r="http://schemas.openxmlformats.org/officeDocument/2006/relationships" xmlns:w="http://schemas.openxmlformats.org/wordprocessingml/2006/main" xmlns:w14="http://schemas.microsoft.com/office/word/2010/wordml" xmlns:w15="http://schemas.microsoft.com/office/word/2012/wordml" mc:Ignorable="w14 w15">
+<w:styles xmlns:mc="http://schemas.openxmlformats.org/markup-compatibility/2006" xmlns:r="http://schemas.openxmlformats.org/officeDocument/2006/relationships" xmlns:w="http://schemas.openxmlformats.org/wordprocessingml/2006/main" xmlns:w14="http://schemas.microsoft.com/office/word/2010/wordml" xmlns:w15="http://schemas.microsoft.com/office/word/2012/wordml" xmlns:w16se="http://schemas.microsoft.com/office/word/2015/wordml/symex" mc:Ignorable="w14 w15 w16se">
   <w:docDefaults>
     <w:rPrDefault>
       <w:rPr>
@@ -1469,7 +1472,7 @@
       </w:pPr>
     </w:pPrDefault>
   </w:docDefaults>
-  <w:latentStyles w:defLockedState="0" w:defUIPriority="99" w:defSemiHidden="0" w:defUnhideWhenUsed="0" w:defQFormat="0" w:count="371">
+  <w:latentStyles w:defLockedState="0" w:defUIPriority="99" w:defSemiHidden="0" w:defUnhideWhenUsed="0" w:defQFormat="0" w:count="372">
     <w:lsdException w:name="Normal" w:uiPriority="0" w:qFormat="1"/>
     <w:lsdException w:name="heading 1" w:uiPriority="9" w:qFormat="1"/>
     <w:lsdException w:name="heading 2" w:semiHidden="1" w:uiPriority="9" w:unhideWhenUsed="1" w:qFormat="1"/>
@@ -1575,7 +1578,6 @@
     <w:lsdException w:name="HTML Sample" w:semiHidden="1" w:unhideWhenUsed="1"/>
     <w:lsdException w:name="HTML Typewriter" w:semiHidden="1" w:unhideWhenUsed="1"/>
     <w:lsdException w:name="HTML Variable" w:semiHidden="1" w:unhideWhenUsed="1"/>
-    <w:lsdException w:name="Normal Table" w:semiHidden="1" w:unhideWhenUsed="1"/>
     <w:lsdException w:name="annotation subject" w:semiHidden="1" w:unhideWhenUsed="1"/>
     <w:lsdException w:name="No List" w:semiHidden="1" w:unhideWhenUsed="1"/>
     <w:lsdException w:name="Outline List 1" w:semiHidden="1" w:unhideWhenUsed="1"/>
@@ -1622,10 +1624,8 @@
     <w:lsdException w:name="Table Subtle 2" w:semiHidden="1" w:unhideWhenUsed="1"/>
     <w:lsdException w:name="Table Web 1" w:semiHidden="1" w:unhideWhenUsed="1"/>
     <w:lsdException w:name="Table Web 2" w:semiHidden="1" w:unhideWhenUsed="1"/>
-    <w:lsdException w:name="Table Web 3" w:semiHidden="1" w:unhideWhenUsed="1"/>
     <w:lsdException w:name="Balloon Text" w:semiHidden="1" w:unhideWhenUsed="1"/>
     <w:lsdException w:name="Table Grid" w:uiPriority="59"/>
-    <w:lsdException w:name="Table Theme" w:semiHidden="1" w:unhideWhenUsed="1"/>
     <w:lsdException w:name="Placeholder Text" w:semiHidden="1"/>
     <w:lsdException w:name="No Spacing" w:uiPriority="1" w:qFormat="1"/>
     <w:lsdException w:name="Light Shading" w:uiPriority="60"/>
@@ -1841,6 +1841,7 @@
     <w:lsdException w:name="List Table 5 Dark Accent 6" w:uiPriority="50"/>
     <w:lsdException w:name="List Table 6 Colorful Accent 6" w:uiPriority="51"/>
     <w:lsdException w:name="List Table 7 Colorful Accent 6" w:uiPriority="52"/>
+    <w:lsdException w:name="Mention" w:semiHidden="1" w:unhideWhenUsed="1"/>
   </w:latentStyles>
   <w:style w:type="paragraph" w:default="1" w:styleId="Normal">
     <w:name w:val="Normal"/>

</xml_diff>